<commit_message>
Fin du rapport 2.0
</commit_message>
<xml_diff>
--- a/Partie-1/Compte-Rendu.docx
+++ b/Partie-1/Compte-Rendu.docx
@@ -1560,16 +1560,16 @@
       <w:pPr>
         <w:pStyle w:val="Titre1"/>
         <w:spacing w:line="240" w:lineRule="auto"/>
-        <w:rPr>
-          <w:rStyle w:val="Titre1Car"/>
-          <w:color w:val="00B050"/>
-        </w:rPr>
-      </w:pPr>
-      <w:bookmarkStart w:id="4" w:name="_Toc199192297"/>
-      <w:r>
-        <w:t>Privilèges des Tables :</w:t>
-      </w:r>
-      <w:bookmarkEnd w:id="4"/>
+      </w:pPr>
+      <w:r>
+        <w:t>G</w:t>
+      </w:r>
+      <w:r>
+        <w:t>estion des droits</w:t>
+      </w:r>
+      <w:r>
+        <w:t> :</w:t>
+      </w:r>
     </w:p>
     <w:p>
       <w:pPr>
@@ -2252,27 +2252,36 @@
         <w:pStyle w:val="Titre1"/>
         <w:spacing w:line="240" w:lineRule="auto"/>
       </w:pPr>
-      <w:bookmarkStart w:id="5" w:name="_Toc199192298"/>
-      <w:r>
-        <w:t>Création des Vues :</w:t>
+      <w:bookmarkStart w:id="4" w:name="_Toc199192298"/>
+      <w:r>
+        <w:t>V</w:t>
+      </w:r>
+      <w:r>
+        <w:t>ues imposées</w:t>
+      </w:r>
+      <w:r>
+        <w:t xml:space="preserve"> </w:t>
+      </w:r>
+      <w:r>
+        <w:t>:</w:t>
+      </w:r>
+      <w:bookmarkEnd w:id="4"/>
+    </w:p>
+    <w:p>
+      <w:pPr>
+        <w:spacing w:line="240" w:lineRule="auto"/>
+      </w:pPr>
+      <w:bookmarkStart w:id="5" w:name="_Toc199192299"/>
+      <w:r>
+        <w:rPr>
+          <w:rStyle w:val="Titre2Car"/>
+        </w:rPr>
+        <w:t>FICHE JEU :</w:t>
       </w:r>
       <w:bookmarkEnd w:id="5"/>
     </w:p>
     <w:p>
       <w:pPr>
-        <w:spacing w:line="240" w:lineRule="auto"/>
-      </w:pPr>
-      <w:bookmarkStart w:id="6" w:name="_Toc199192299"/>
-      <w:r>
-        <w:rPr>
-          <w:rStyle w:val="Titre2Car"/>
-        </w:rPr>
-        <w:t>FICHE JEU :</w:t>
-      </w:r>
-      <w:bookmarkEnd w:id="6"/>
-    </w:p>
-    <w:p>
-      <w:pPr>
         <w:pStyle w:val="Sansinterligne"/>
         <w:ind w:firstLine="0"/>
         <w:rPr>
@@ -2292,6 +2301,9 @@
         <w:ind w:firstLine="0"/>
       </w:pPr>
       <w:r>
+        <w:rPr>
+          <w:lang w:val="en-GB"/>
+        </w:rPr>
         <w:t xml:space="preserve"> </w:t>
       </w:r>
       <w:r>
@@ -2747,20 +2759,38 @@
       <w:pPr>
         <w:pStyle w:val="Sansinterligne"/>
         <w:ind w:firstLine="0"/>
-      </w:pPr>
-      <w:r>
+        <w:rPr>
+          <w:lang w:val="en-GB"/>
+        </w:rPr>
+      </w:pPr>
+      <w:r>
+        <w:rPr>
+          <w:lang w:val="en-GB"/>
+        </w:rPr>
         <w:t xml:space="preserve">        </w:t>
       </w:r>
       <w:r>
+        <w:rPr>
+          <w:lang w:val="en-GB"/>
+        </w:rPr>
         <w:t>J</w:t>
       </w:r>
       <w:r>
+        <w:rPr>
+          <w:lang w:val="en-GB"/>
+        </w:rPr>
         <w:t>.idJeu</w:t>
       </w:r>
       <w:r>
+        <w:rPr>
+          <w:lang w:val="en-GB"/>
+        </w:rPr>
         <w:t xml:space="preserve"> ASC</w:t>
       </w:r>
       <w:r>
+        <w:rPr>
+          <w:lang w:val="en-GB"/>
+        </w:rPr>
         <w:t>;</w:t>
       </w:r>
     </w:p>
@@ -2768,129 +2798,147 @@
       <w:pPr>
         <w:pStyle w:val="Sansinterligne"/>
         <w:ind w:firstLine="0"/>
+        <w:rPr>
+          <w:lang w:val="en-GB"/>
+        </w:rPr>
       </w:pPr>
     </w:p>
     <w:p>
       <w:pPr>
         <w:pStyle w:val="Titre2"/>
-      </w:pPr>
-      <w:bookmarkStart w:id="7" w:name="_Toc199192300"/>
-      <w:r>
+        <w:rPr>
+          <w:lang w:val="en-GB"/>
+        </w:rPr>
+      </w:pPr>
+      <w:bookmarkStart w:id="6" w:name="_Toc199192300"/>
+      <w:r>
+        <w:rPr>
+          <w:lang w:val="en-GB"/>
+        </w:rPr>
         <w:t>SORTIES RECENTES :</w:t>
       </w:r>
+      <w:bookmarkEnd w:id="6"/>
+    </w:p>
+    <w:p>
+      <w:pPr>
+        <w:pStyle w:val="Sansinterligne"/>
+        <w:ind w:firstLine="0"/>
+        <w:rPr>
+          <w:lang w:val="en-GB"/>
+        </w:rPr>
+      </w:pPr>
+      <w:r>
+        <w:rPr>
+          <w:lang w:val="en-GB"/>
+        </w:rPr>
+        <w:t>CREATE OR REPLACE VIEW SORTIES_RECENTES AS</w:t>
+      </w:r>
+    </w:p>
+    <w:p>
+      <w:pPr>
+        <w:pStyle w:val="Sansinterligne"/>
+        <w:ind w:firstLine="0"/>
+        <w:rPr>
+          <w:lang w:val="en-GB"/>
+        </w:rPr>
+      </w:pPr>
+      <w:r>
+        <w:rPr>
+          <w:lang w:val="en-GB"/>
+        </w:rPr>
+        <w:t>SELECT J.idJeu, J.titreJeu, DS.datesortie, LISTAGG(DISTINCT P.nomplateforme, ', ') WITHIN GROUP (ORDER BY P.nomplateforme) AS plateforme</w:t>
+      </w:r>
+    </w:p>
+    <w:p>
+      <w:pPr>
+        <w:pStyle w:val="Sansinterligne"/>
+        <w:ind w:firstLine="0"/>
+      </w:pPr>
+      <w:r>
+        <w:t>FROM jeu J</w:t>
+      </w:r>
+    </w:p>
+    <w:p>
+      <w:pPr>
+        <w:pStyle w:val="Sansinterligne"/>
+        <w:ind w:firstLine="0"/>
+      </w:pPr>
+      <w:r>
+        <w:t xml:space="preserve">    JOIN datesortie DS ON ds.idJeu = j.idJeu</w:t>
+      </w:r>
+    </w:p>
+    <w:p>
+      <w:pPr>
+        <w:pStyle w:val="Sansinterligne"/>
+        <w:ind w:firstLine="0"/>
+      </w:pPr>
+      <w:r>
+        <w:t xml:space="preserve">    JOIN plateforme P ON P.idplateforme = DS.idplateforme</w:t>
+      </w:r>
+    </w:p>
+    <w:p>
+      <w:pPr>
+        <w:pStyle w:val="Sansinterligne"/>
+        <w:ind w:firstLine="0"/>
+      </w:pPr>
+      <w:r>
+        <w:t>WHERE DS.datesortie &lt;= SYSDATE</w:t>
+      </w:r>
+    </w:p>
+    <w:p>
+      <w:pPr>
+        <w:pStyle w:val="Sansinterligne"/>
+        <w:ind w:firstLine="0"/>
+      </w:pPr>
+      <w:r>
+        <w:t>GROUP BY J.idJeu, J.titreJeu, DS.datesortie</w:t>
+      </w:r>
+    </w:p>
+    <w:p>
+      <w:pPr>
+        <w:pStyle w:val="Sansinterligne"/>
+        <w:ind w:firstLine="0"/>
+      </w:pPr>
+      <w:r>
+        <w:t>ORDER BY DS.datesortie DESC, J.titrejeu ASC;</w:t>
+      </w:r>
+    </w:p>
+    <w:p>
+      <w:pPr>
+        <w:pStyle w:val="Titre1"/>
+        <w:spacing w:line="240" w:lineRule="auto"/>
+        <w:ind w:firstLine="0"/>
+      </w:pPr>
+    </w:p>
+    <w:p>
+      <w:pPr>
+        <w:pStyle w:val="Titre1"/>
+        <w:spacing w:line="240" w:lineRule="auto"/>
+      </w:pPr>
+      <w:bookmarkStart w:id="7" w:name="_Toc199192301"/>
+      <w:r>
+        <w:t>F</w:t>
+      </w:r>
+      <w:r>
+        <w:t>onctions imposées</w:t>
+      </w:r>
+      <w:r>
+        <w:t xml:space="preserve"> </w:t>
+      </w:r>
+      <w:r>
+        <w:t>:</w:t>
+      </w:r>
       <w:bookmarkEnd w:id="7"/>
     </w:p>
     <w:p>
       <w:pPr>
-        <w:pStyle w:val="Sansinterligne"/>
-        <w:ind w:firstLine="0"/>
-        <w:rPr>
-          <w:lang w:val="en-GB"/>
-        </w:rPr>
-      </w:pPr>
-      <w:r>
-        <w:rPr>
-          <w:lang w:val="en-GB"/>
-        </w:rPr>
-        <w:t>CREATE OR REPLACE VIEW SORTIES_RECENTES AS</w:t>
-      </w:r>
-    </w:p>
-    <w:p>
-      <w:pPr>
-        <w:pStyle w:val="Sansinterligne"/>
-        <w:ind w:firstLine="0"/>
-        <w:rPr>
-          <w:lang w:val="en-GB"/>
-        </w:rPr>
-      </w:pPr>
-      <w:r>
-        <w:rPr>
-          <w:lang w:val="en-GB"/>
-        </w:rPr>
-        <w:t>SELECT J.idJeu, J.titreJeu, DS.datesortie, LISTAGG(DISTINCT P.nomplateforme, ', ') WITHIN GROUP (ORDER BY P.nomplateforme) AS plateforme</w:t>
-      </w:r>
-    </w:p>
-    <w:p>
-      <w:pPr>
-        <w:pStyle w:val="Sansinterligne"/>
-        <w:ind w:firstLine="0"/>
-      </w:pPr>
-      <w:r>
-        <w:t>FROM jeu J</w:t>
-      </w:r>
-    </w:p>
-    <w:p>
-      <w:pPr>
-        <w:pStyle w:val="Sansinterligne"/>
-        <w:ind w:firstLine="0"/>
-      </w:pPr>
-      <w:r>
-        <w:t xml:space="preserve">    JOIN datesortie DS ON ds.idJeu = j.idJeu</w:t>
-      </w:r>
-    </w:p>
-    <w:p>
-      <w:pPr>
-        <w:pStyle w:val="Sansinterligne"/>
-        <w:ind w:firstLine="0"/>
-      </w:pPr>
-      <w:r>
-        <w:t xml:space="preserve">    JOIN plateforme P ON P.idplateforme = DS.idplateforme</w:t>
-      </w:r>
-    </w:p>
-    <w:p>
-      <w:pPr>
-        <w:pStyle w:val="Sansinterligne"/>
-        <w:ind w:firstLine="0"/>
-      </w:pPr>
-      <w:r>
-        <w:t>WHERE DS.datesortie &lt;= SYSDATE</w:t>
-      </w:r>
-    </w:p>
-    <w:p>
-      <w:pPr>
-        <w:pStyle w:val="Sansinterligne"/>
-        <w:ind w:firstLine="0"/>
-      </w:pPr>
-      <w:r>
-        <w:t>GROUP BY J.idJeu, J.titreJeu, DS.datesortie</w:t>
-      </w:r>
-    </w:p>
-    <w:p>
-      <w:pPr>
-        <w:pStyle w:val="Sansinterligne"/>
-        <w:ind w:firstLine="0"/>
-      </w:pPr>
-      <w:r>
-        <w:t>ORDER BY DS.datesortie DESC, J.titrejeu ASC;</w:t>
-      </w:r>
-    </w:p>
-    <w:p>
-      <w:pPr>
-        <w:pStyle w:val="Titre1"/>
-        <w:spacing w:line="240" w:lineRule="auto"/>
-        <w:ind w:firstLine="0"/>
-      </w:pPr>
-    </w:p>
-    <w:p>
-      <w:pPr>
-        <w:pStyle w:val="Titre1"/>
-        <w:spacing w:line="240" w:lineRule="auto"/>
-      </w:pPr>
-      <w:bookmarkStart w:id="8" w:name="_Toc199192301"/>
-      <w:r>
-        <w:t>Création des Fonctions :</w:t>
+        <w:pStyle w:val="Titre2"/>
+      </w:pPr>
+      <w:bookmarkStart w:id="8" w:name="_Toc199192302"/>
+      <w:r>
+        <w:t>FICHE DETAILLEE :</w:t>
       </w:r>
       <w:bookmarkEnd w:id="8"/>
-    </w:p>
-    <w:p>
-      <w:pPr>
-        <w:pStyle w:val="Titre2"/>
-      </w:pPr>
-      <w:bookmarkStart w:id="9" w:name="_Toc199192302"/>
-      <w:r>
-        <w:t>FICHE DETAILLEE :</w:t>
-      </w:r>
-      <w:bookmarkEnd w:id="9"/>
     </w:p>
     <w:p>
       <w:pPr>
@@ -3763,28 +3811,46 @@
     <w:p>
       <w:pPr>
         <w:pStyle w:val="Sansinterligne"/>
-      </w:pPr>
-      <w:r>
+        <w:rPr>
+          <w:lang w:val="en-GB"/>
+        </w:rPr>
+      </w:pPr>
+      <w:r>
+        <w:rPr>
+          <w:lang w:val="en-GB"/>
+        </w:rPr>
         <w:t>END;</w:t>
       </w:r>
     </w:p>
     <w:p>
       <w:pPr>
         <w:pStyle w:val="Sansinterligne"/>
-      </w:pPr>
-      <w:r>
+        <w:rPr>
+          <w:lang w:val="en-GB"/>
+        </w:rPr>
+      </w:pPr>
+      <w:r>
+        <w:rPr>
+          <w:lang w:val="en-GB"/>
+        </w:rPr>
         <w:t>/</w:t>
       </w:r>
     </w:p>
     <w:p>
       <w:pPr>
         <w:pStyle w:val="Titre2"/>
-      </w:pPr>
-      <w:bookmarkStart w:id="10" w:name="_Toc199192303"/>
-      <w:r>
+        <w:rPr>
+          <w:lang w:val="en-GB"/>
+        </w:rPr>
+      </w:pPr>
+      <w:bookmarkStart w:id="9" w:name="_Toc199192303"/>
+      <w:r>
+        <w:rPr>
+          <w:lang w:val="en-GB"/>
+        </w:rPr>
         <w:t>MEILLEURS JEUX :</w:t>
       </w:r>
-      <w:bookmarkEnd w:id="10"/>
+      <w:bookmarkEnd w:id="9"/>
     </w:p>
     <w:p>
       <w:pPr>
@@ -4523,21 +4589,21 @@
         <w:pStyle w:val="Titre1"/>
         <w:spacing w:line="240" w:lineRule="auto"/>
       </w:pPr>
-      <w:bookmarkStart w:id="11" w:name="_Toc199192304"/>
+      <w:bookmarkStart w:id="10" w:name="_Toc199192304"/>
       <w:r>
         <w:t>Création des Procédures :</w:t>
       </w:r>
+      <w:bookmarkEnd w:id="10"/>
+    </w:p>
+    <w:p>
+      <w:pPr>
+        <w:pStyle w:val="Titre2"/>
+      </w:pPr>
+      <w:bookmarkStart w:id="11" w:name="_Toc199192305"/>
+      <w:r>
+        <w:t>AJOUTER DATE SORTIE :</w:t>
+      </w:r>
       <w:bookmarkEnd w:id="11"/>
-    </w:p>
-    <w:p>
-      <w:pPr>
-        <w:pStyle w:val="Titre2"/>
-      </w:pPr>
-      <w:bookmarkStart w:id="12" w:name="_Toc199192305"/>
-      <w:r>
-        <w:t>AJOUTER DATE SORTIE :</w:t>
-      </w:r>
-      <w:bookmarkEnd w:id="12"/>
     </w:p>
     <w:p>
       <w:pPr>
@@ -5021,23 +5087,17 @@
       <w:pPr>
         <w:pStyle w:val="Titre2"/>
       </w:pPr>
-      <w:bookmarkStart w:id="13" w:name="_Toc199192306"/>
+      <w:bookmarkStart w:id="12" w:name="_Toc199192306"/>
       <w:r>
         <w:t>AJOUTER MODE MULTIJOUEUR :</w:t>
       </w:r>
-      <w:bookmarkEnd w:id="13"/>
-    </w:p>
-    <w:p>
-      <w:pPr>
-        <w:spacing w:line="240" w:lineRule="auto"/>
-        <w:rPr>
-          <w:lang w:val="en-GB"/>
-        </w:rPr>
-      </w:pPr>
-      <w:r>
-        <w:rPr>
-          <w:lang w:val="en-GB"/>
-        </w:rPr>
+      <w:bookmarkEnd w:id="12"/>
+    </w:p>
+    <w:p>
+      <w:pPr>
+        <w:spacing w:line="240" w:lineRule="auto"/>
+      </w:pPr>
+      <w:r>
         <w:t>CREATE OR REPLACE PROCEDURE AJOUTER_MODE_MULTIJOUEUR (</w:t>
       </w:r>
     </w:p>
@@ -5049,10 +5109,13 @@
         </w:rPr>
       </w:pPr>
       <w:r>
-        <w:rPr>
-          <w:lang w:val="en-GB"/>
-        </w:rPr>
-        <w:t xml:space="preserve">    p_id_jeu IN NUMBER,</w:t>
+        <w:t xml:space="preserve">    </w:t>
+      </w:r>
+      <w:r>
+        <w:rPr>
+          <w:lang w:val="en-GB"/>
+        </w:rPr>
+        <w:t>p_id_jeu IN NUMBER,</w:t>
       </w:r>
     </w:p>
     <w:p>
@@ -5733,22 +5796,205 @@
         <w:pStyle w:val="Titre1"/>
         <w:spacing w:line="240" w:lineRule="auto"/>
       </w:pPr>
-      <w:bookmarkStart w:id="14" w:name="_Toc199192307"/>
-      <w:r>
-        <w:t>Création des Déclencheurs :</w:t>
+      <w:bookmarkStart w:id="13" w:name="_Toc199192307"/>
+      <w:r>
+        <w:t>D</w:t>
+      </w:r>
+      <w:r>
+        <w:t>éclencheurs imposés</w:t>
+      </w:r>
+      <w:r>
+        <w:t>:</w:t>
+      </w:r>
+      <w:bookmarkEnd w:id="13"/>
+    </w:p>
+    <w:p>
+      <w:pPr>
+        <w:pStyle w:val="Titre2"/>
+      </w:pPr>
+      <w:bookmarkStart w:id="14" w:name="_Toc199192308"/>
+      <w:r>
+        <w:t>Tables</w:t>
+      </w:r>
+      <w:r>
+        <w:t xml:space="preserve"> LOG :</w:t>
       </w:r>
       <w:bookmarkEnd w:id="14"/>
     </w:p>
     <w:p>
       <w:pPr>
+        <w:pStyle w:val="Sansinterligne"/>
+        <w:rPr>
+          <w:lang w:val="en-GB"/>
+        </w:rPr>
+      </w:pPr>
+      <w:r>
+        <w:rPr>
+          <w:lang w:val="en-GB"/>
+        </w:rPr>
+        <w:t>DROP TABLE LOG;</w:t>
+      </w:r>
+    </w:p>
+    <w:p>
+      <w:pPr>
+        <w:pStyle w:val="Sansinterligne"/>
+        <w:rPr>
+          <w:lang w:val="en-GB"/>
+        </w:rPr>
+      </w:pPr>
+    </w:p>
+    <w:p>
+      <w:pPr>
+        <w:pStyle w:val="Sansinterligne"/>
+        <w:rPr>
+          <w:lang w:val="en-GB"/>
+        </w:rPr>
+      </w:pPr>
+      <w:r>
+        <w:rPr>
+          <w:lang w:val="en-GB"/>
+        </w:rPr>
+        <w:t>CREATE TABLE LOG (</w:t>
+      </w:r>
+    </w:p>
+    <w:p>
+      <w:pPr>
+        <w:pStyle w:val="Sansinterligne"/>
+        <w:rPr>
+          <w:lang w:val="en-GB"/>
+        </w:rPr>
+      </w:pPr>
+      <w:r>
+        <w:rPr>
+          <w:lang w:val="en-GB"/>
+        </w:rPr>
+        <w:t xml:space="preserve">    idLog NUMBER GENERATED ALWAYS AS IDENTITY PRIMARY KEY,</w:t>
+      </w:r>
+    </w:p>
+    <w:p>
+      <w:pPr>
+        <w:pStyle w:val="Sansinterligne"/>
+        <w:rPr>
+          <w:lang w:val="en-GB"/>
+        </w:rPr>
+      </w:pPr>
+      <w:r>
+        <w:rPr>
+          <w:lang w:val="en-GB"/>
+        </w:rPr>
+        <w:t xml:space="preserve">    idAuteur VARCHAR2(50) NOT NULL,</w:t>
+      </w:r>
+    </w:p>
+    <w:p>
+      <w:pPr>
+        <w:pStyle w:val="Sansinterligne"/>
+        <w:rPr>
+          <w:lang w:val="en-GB"/>
+        </w:rPr>
+      </w:pPr>
+      <w:r>
+        <w:rPr>
+          <w:lang w:val="en-GB"/>
+        </w:rPr>
+        <w:t xml:space="preserve">    action VARCHAR2(20) NOT NULL,</w:t>
+      </w:r>
+    </w:p>
+    <w:p>
+      <w:pPr>
+        <w:pStyle w:val="Sansinterligne"/>
+        <w:rPr>
+          <w:lang w:val="en-GB"/>
+        </w:rPr>
+      </w:pPr>
+      <w:r>
+        <w:rPr>
+          <w:lang w:val="en-GB"/>
+        </w:rPr>
+        <w:t xml:space="preserve">    dateHeureAction TIMESTAMP DEFAULT CURRENT_TIMESTAMP NOT NULL,</w:t>
+      </w:r>
+    </w:p>
+    <w:p>
+      <w:pPr>
+        <w:pStyle w:val="Sansinterligne"/>
+      </w:pPr>
+      <w:r>
+        <w:rPr>
+          <w:lang w:val="en-GB"/>
+        </w:rPr>
+        <w:t xml:space="preserve">    </w:t>
+      </w:r>
+      <w:r>
+        <w:t>idEnregistrement VARCHAR2(100) NOT NULL,</w:t>
+      </w:r>
+    </w:p>
+    <w:p>
+      <w:pPr>
+        <w:pStyle w:val="Sansinterligne"/>
+      </w:pPr>
+      <w:r>
+        <w:t xml:space="preserve">    colonneMaj VARCHAR2(100),</w:t>
+      </w:r>
+    </w:p>
+    <w:p>
+      <w:pPr>
+        <w:pStyle w:val="Sansinterligne"/>
+      </w:pPr>
+      <w:r>
+        <w:t xml:space="preserve">    valeurAvant VARCHAR2(4000),</w:t>
+      </w:r>
+    </w:p>
+    <w:p>
+      <w:pPr>
+        <w:pStyle w:val="Sansinterligne"/>
+      </w:pPr>
+      <w:r>
+        <w:t xml:space="preserve">    valeurApres VARCHAR2(4000),</w:t>
+      </w:r>
+    </w:p>
+    <w:p>
+      <w:pPr>
+        <w:pStyle w:val="Sansinterligne"/>
+        <w:rPr>
+          <w:lang w:val="en-GB"/>
+        </w:rPr>
+      </w:pPr>
+      <w:r>
+        <w:t xml:space="preserve">    </w:t>
+      </w:r>
+      <w:r>
+        <w:rPr>
+          <w:lang w:val="en-GB"/>
+        </w:rPr>
+        <w:t>nomTable VARCHAR2(50) NOT NULL</w:t>
+      </w:r>
+    </w:p>
+    <w:p>
+      <w:pPr>
+        <w:pStyle w:val="Sansinterligne"/>
+        <w:rPr>
+          <w:lang w:val="en-GB"/>
+        </w:rPr>
+      </w:pPr>
+      <w:r>
+        <w:rPr>
+          <w:lang w:val="en-GB"/>
+        </w:rPr>
+        <w:t>);</w:t>
+      </w:r>
+    </w:p>
+    <w:p>
+      <w:pPr>
         <w:pStyle w:val="Titre2"/>
-      </w:pPr>
-      <w:bookmarkStart w:id="15" w:name="_Toc199192308"/>
-      <w:r>
-        <w:t>Tables</w:t>
-      </w:r>
-      <w:r>
-        <w:t xml:space="preserve"> LOG :</w:t>
+        <w:rPr>
+          <w:lang w:val="en-GB"/>
+        </w:rPr>
+      </w:pPr>
+      <w:bookmarkStart w:id="15" w:name="_Toc199192309"/>
+      <w:r>
+        <w:rPr>
+          <w:lang w:val="en-GB"/>
+        </w:rPr>
+        <w:t>Code Triggers :</w:t>
       </w:r>
       <w:bookmarkEnd w:id="15"/>
     </w:p>
@@ -5763,162 +6009,6 @@
         <w:rPr>
           <w:lang w:val="en-GB"/>
         </w:rPr>
-        <w:t>DROP TABLE LOG;</w:t>
-      </w:r>
-    </w:p>
-    <w:p>
-      <w:pPr>
-        <w:pStyle w:val="Sansinterligne"/>
-        <w:rPr>
-          <w:lang w:val="en-GB"/>
-        </w:rPr>
-      </w:pPr>
-    </w:p>
-    <w:p>
-      <w:pPr>
-        <w:pStyle w:val="Sansinterligne"/>
-        <w:rPr>
-          <w:lang w:val="en-GB"/>
-        </w:rPr>
-      </w:pPr>
-      <w:r>
-        <w:rPr>
-          <w:lang w:val="en-GB"/>
-        </w:rPr>
-        <w:t>CREATE TABLE LOG (</w:t>
-      </w:r>
-    </w:p>
-    <w:p>
-      <w:pPr>
-        <w:pStyle w:val="Sansinterligne"/>
-        <w:rPr>
-          <w:lang w:val="en-GB"/>
-        </w:rPr>
-      </w:pPr>
-      <w:r>
-        <w:rPr>
-          <w:lang w:val="en-GB"/>
-        </w:rPr>
-        <w:t xml:space="preserve">    idLog NUMBER GENERATED ALWAYS AS IDENTITY PRIMARY KEY,</w:t>
-      </w:r>
-    </w:p>
-    <w:p>
-      <w:pPr>
-        <w:pStyle w:val="Sansinterligne"/>
-        <w:rPr>
-          <w:lang w:val="en-GB"/>
-        </w:rPr>
-      </w:pPr>
-      <w:r>
-        <w:rPr>
-          <w:lang w:val="en-GB"/>
-        </w:rPr>
-        <w:t xml:space="preserve">    idAuteur VARCHAR2(50) NOT NULL,</w:t>
-      </w:r>
-    </w:p>
-    <w:p>
-      <w:pPr>
-        <w:pStyle w:val="Sansinterligne"/>
-        <w:rPr>
-          <w:lang w:val="en-GB"/>
-        </w:rPr>
-      </w:pPr>
-      <w:r>
-        <w:rPr>
-          <w:lang w:val="en-GB"/>
-        </w:rPr>
-        <w:t xml:space="preserve">    action VARCHAR2(20) NOT NULL,</w:t>
-      </w:r>
-    </w:p>
-    <w:p>
-      <w:pPr>
-        <w:pStyle w:val="Sansinterligne"/>
-        <w:rPr>
-          <w:lang w:val="en-GB"/>
-        </w:rPr>
-      </w:pPr>
-      <w:r>
-        <w:rPr>
-          <w:lang w:val="en-GB"/>
-        </w:rPr>
-        <w:t xml:space="preserve">    dateHeureAction TIMESTAMP DEFAULT CURRENT_TIMESTAMP NOT NULL,</w:t>
-      </w:r>
-    </w:p>
-    <w:p>
-      <w:pPr>
-        <w:pStyle w:val="Sansinterligne"/>
-      </w:pPr>
-      <w:r>
-        <w:rPr>
-          <w:lang w:val="en-GB"/>
-        </w:rPr>
-        <w:t xml:space="preserve">    </w:t>
-      </w:r>
-      <w:r>
-        <w:t>idEnregistrement VARCHAR2(100) NOT NULL,</w:t>
-      </w:r>
-    </w:p>
-    <w:p>
-      <w:pPr>
-        <w:pStyle w:val="Sansinterligne"/>
-      </w:pPr>
-      <w:r>
-        <w:t xml:space="preserve">    colonneMaj VARCHAR2(100),</w:t>
-      </w:r>
-    </w:p>
-    <w:p>
-      <w:pPr>
-        <w:pStyle w:val="Sansinterligne"/>
-      </w:pPr>
-      <w:r>
-        <w:t xml:space="preserve">    valeurAvant VARCHAR2(4000),</w:t>
-      </w:r>
-    </w:p>
-    <w:p>
-      <w:pPr>
-        <w:pStyle w:val="Sansinterligne"/>
-      </w:pPr>
-      <w:r>
-        <w:t xml:space="preserve">    valeurApres VARCHAR2(4000),</w:t>
-      </w:r>
-    </w:p>
-    <w:p>
-      <w:pPr>
-        <w:pStyle w:val="Sansinterligne"/>
-      </w:pPr>
-      <w:r>
-        <w:t xml:space="preserve">    nomTable VARCHAR2(50) NOT NULL</w:t>
-      </w:r>
-    </w:p>
-    <w:p>
-      <w:pPr>
-        <w:pStyle w:val="Sansinterligne"/>
-      </w:pPr>
-      <w:r>
-        <w:t>);</w:t>
-      </w:r>
-    </w:p>
-    <w:p>
-      <w:pPr>
-        <w:pStyle w:val="Titre2"/>
-      </w:pPr>
-      <w:bookmarkStart w:id="16" w:name="_Toc199192309"/>
-      <w:r>
-        <w:t>Code Triggers :</w:t>
-      </w:r>
-      <w:bookmarkEnd w:id="16"/>
-    </w:p>
-    <w:p>
-      <w:pPr>
-        <w:pStyle w:val="Sansinterligne"/>
-        <w:rPr>
-          <w:lang w:val="en-GB"/>
-        </w:rPr>
-      </w:pPr>
-      <w:r>
-        <w:rPr>
-          <w:lang w:val="en-GB"/>
-        </w:rPr>
         <w:t>BEGIN</w:t>
       </w:r>
     </w:p>
@@ -5995,6 +6085,9 @@
     <w:p>
       <w:pPr>
         <w:pStyle w:val="Sansinterligne"/>
+        <w:rPr>
+          <w:lang w:val="en-GB"/>
+        </w:rPr>
       </w:pPr>
       <w:r>
         <w:rPr>
@@ -6003,28 +6096,46 @@
         <w:t xml:space="preserve">  </w:t>
       </w:r>
       <w:r>
+        <w:rPr>
+          <w:lang w:val="en-GB"/>
+        </w:rPr>
         <w:t>END LOOP;</w:t>
       </w:r>
     </w:p>
     <w:p>
       <w:pPr>
         <w:pStyle w:val="Sansinterligne"/>
-      </w:pPr>
-      <w:r>
+        <w:rPr>
+          <w:lang w:val="en-GB"/>
+        </w:rPr>
+      </w:pPr>
+      <w:r>
+        <w:rPr>
+          <w:lang w:val="en-GB"/>
+        </w:rPr>
         <w:t>END;</w:t>
       </w:r>
     </w:p>
     <w:p>
       <w:pPr>
         <w:pStyle w:val="Sansinterligne"/>
-      </w:pPr>
-      <w:r>
+        <w:rPr>
+          <w:lang w:val="en-GB"/>
+        </w:rPr>
+      </w:pPr>
+      <w:r>
+        <w:rPr>
+          <w:lang w:val="en-GB"/>
+        </w:rPr>
         <w:t>/</w:t>
       </w:r>
     </w:p>
     <w:p>
       <w:pPr>
         <w:pStyle w:val="Sansinterligne"/>
+        <w:rPr>
+          <w:lang w:val="en-GB"/>
+        </w:rPr>
       </w:pPr>
     </w:p>
     <w:p>
@@ -14225,16 +14336,28 @@
     <w:p>
       <w:pPr>
         <w:pStyle w:val="Sansinterligne"/>
-      </w:pPr>
-      <w:r>
+        <w:rPr>
+          <w:lang w:val="en-GB"/>
+        </w:rPr>
+      </w:pPr>
+      <w:r>
+        <w:rPr>
+          <w:lang w:val="en-GB"/>
+        </w:rPr>
         <w:t>AFTER DELETE ON COMPAGNIEMOTEUR</w:t>
       </w:r>
     </w:p>
     <w:p>
       <w:pPr>
         <w:pStyle w:val="Sansinterligne"/>
-      </w:pPr>
-      <w:r>
+        <w:rPr>
+          <w:lang w:val="en-GB"/>
+        </w:rPr>
+      </w:pPr>
+      <w:r>
+        <w:rPr>
+          <w:lang w:val="en-GB"/>
+        </w:rPr>
         <w:t>FOR EACH ROW</w:t>
       </w:r>
     </w:p>
@@ -15201,24 +15324,65 @@
     </w:p>
     <w:p>
       <w:pPr>
-        <w:pStyle w:val="Titre1"/>
-        <w:spacing w:line="240" w:lineRule="auto"/>
-      </w:pPr>
-      <w:bookmarkStart w:id="17" w:name="_Toc199192310"/>
-      <w:r>
-        <w:t>Amélioration du code :</w:t>
+        <w:spacing w:line="240" w:lineRule="auto"/>
+        <w:ind w:firstLine="0"/>
+        <w:rPr>
+          <w:b/>
+          <w:bCs/>
+          <w:color w:val="FF0000"/>
+          <w:sz w:val="28"/>
+          <w:szCs w:val="28"/>
+          <w:u w:val="single"/>
+        </w:rPr>
+      </w:pPr>
+      <w:bookmarkStart w:id="16" w:name="_Toc199192310"/>
+    </w:p>
+    <w:p>
+      <w:pPr>
+        <w:spacing w:line="240" w:lineRule="auto"/>
+        <w:ind w:firstLine="0"/>
+        <w:rPr>
+          <w:b/>
+          <w:bCs/>
+          <w:color w:val="FF0000"/>
+          <w:sz w:val="28"/>
+          <w:szCs w:val="28"/>
+          <w:u w:val="single"/>
+        </w:rPr>
+      </w:pPr>
+      <w:r>
+        <w:rPr>
+          <w:b/>
+          <w:bCs/>
+          <w:color w:val="FF0000"/>
+          <w:sz w:val="28"/>
+          <w:szCs w:val="28"/>
+          <w:u w:val="single"/>
+        </w:rPr>
+        <w:t>Seconde amélioration</w:t>
+      </w:r>
+      <w:r>
+        <w:t>:</w:t>
+      </w:r>
+      <w:bookmarkEnd w:id="16"/>
+    </w:p>
+    <w:p>
+      <w:pPr>
+        <w:pStyle w:val="Titre2"/>
+      </w:pPr>
+      <w:bookmarkStart w:id="17" w:name="_Toc199192311"/>
+      <w:r>
+        <w:t>SR :</w:t>
       </w:r>
       <w:bookmarkEnd w:id="17"/>
     </w:p>
     <w:p>
       <w:pPr>
-        <w:pStyle w:val="Titre2"/>
-      </w:pPr>
-      <w:bookmarkStart w:id="18" w:name="_Toc199192311"/>
-      <w:r>
-        <w:t>SR :</w:t>
-      </w:r>
-      <w:bookmarkEnd w:id="18"/>
+        <w:spacing w:line="240" w:lineRule="auto"/>
+      </w:pPr>
+      <w:r>
+        <w:t>J’ai choisi d’ajouter les tables permettant de créer les 3 jeux qui m’ont été attribuer.</w:t>
+      </w:r>
     </w:p>
     <w:p>
       <w:pPr>
@@ -15283,1523 +15447,1545 @@
       <w:pPr>
         <w:pStyle w:val="Titre2"/>
       </w:pPr>
-      <w:bookmarkStart w:id="19" w:name="_Toc199192312"/>
+      <w:bookmarkStart w:id="18" w:name="_Toc199192312"/>
       <w:r>
         <w:t>Script création de Table et insertion de donnée :</w:t>
       </w:r>
+      <w:bookmarkEnd w:id="18"/>
+    </w:p>
+    <w:p>
+      <w:pPr>
+        <w:spacing w:line="240" w:lineRule="auto"/>
+      </w:pPr>
+      <w:r>
+        <w:t>J’ai</w:t>
+      </w:r>
+      <w:r>
+        <w:t xml:space="preserve"> décidé de séparer les tables et insertions afin que ce soit plus lisible et plus simple à comprendre</w:t>
+      </w:r>
+      <w:r>
+        <w:t>.</w:t>
+      </w:r>
+    </w:p>
+    <w:p/>
+    <w:p>
+      <w:pPr>
+        <w:spacing w:line="240" w:lineRule="auto"/>
+      </w:pPr>
+      <w:r>
+        <w:t>DROP TABLE DEVELOPPEURJEU;</w:t>
+      </w:r>
+    </w:p>
+    <w:p>
+      <w:pPr>
+        <w:spacing w:line="240" w:lineRule="auto"/>
+      </w:pPr>
+      <w:r>
+        <w:t>DROP TABLE DEVELOPPEUR;</w:t>
+      </w:r>
+    </w:p>
+    <w:p>
+      <w:pPr>
+        <w:spacing w:line="240" w:lineRule="auto"/>
+      </w:pPr>
+      <w:r>
+        <w:t>DROP TABLE SERIEJEU;</w:t>
+      </w:r>
+    </w:p>
+    <w:p>
+      <w:pPr>
+        <w:spacing w:line="240" w:lineRule="auto"/>
+      </w:pPr>
+      <w:r>
+        <w:t>DROP TABLE SERIEE;</w:t>
+      </w:r>
+    </w:p>
+    <w:p>
+      <w:pPr>
+        <w:spacing w:line="240" w:lineRule="auto"/>
+      </w:pPr>
+      <w:r>
+        <w:t>DROP TABLE PERSPECTIVEJOUEURJEU;</w:t>
+      </w:r>
+    </w:p>
+    <w:p>
+      <w:pPr>
+        <w:spacing w:line="240" w:lineRule="auto"/>
+      </w:pPr>
+      <w:r>
+        <w:t>DROP TABLE PERSPECTIVEJOUEUR;</w:t>
+      </w:r>
+    </w:p>
+    <w:p>
+      <w:pPr>
+        <w:spacing w:line="240" w:lineRule="auto"/>
+      </w:pPr>
+      <w:r>
+        <w:t>DROP TABLE EDITEURJEU;</w:t>
+      </w:r>
+    </w:p>
+    <w:p>
+      <w:pPr>
+        <w:spacing w:line="240" w:lineRule="auto"/>
+        <w:rPr>
+          <w:lang w:val="en-GB"/>
+        </w:rPr>
+      </w:pPr>
+      <w:r>
+        <w:rPr>
+          <w:lang w:val="en-GB"/>
+        </w:rPr>
+        <w:t>DROP TABLE EDITEURE;</w:t>
+      </w:r>
+    </w:p>
+    <w:p>
+      <w:pPr>
+        <w:spacing w:line="240" w:lineRule="auto"/>
+        <w:rPr>
+          <w:lang w:val="en-GB"/>
+        </w:rPr>
+      </w:pPr>
+    </w:p>
+    <w:p>
+      <w:pPr>
+        <w:spacing w:line="240" w:lineRule="auto"/>
+        <w:rPr>
+          <w:lang w:val="en-GB"/>
+        </w:rPr>
+      </w:pPr>
+      <w:r>
+        <w:rPr>
+          <w:lang w:val="en-GB"/>
+        </w:rPr>
+        <w:t>CREATE TABLE DEVELOPPEUR (</w:t>
+      </w:r>
+    </w:p>
+    <w:p>
+      <w:pPr>
+        <w:spacing w:line="240" w:lineRule="auto"/>
+        <w:rPr>
+          <w:lang w:val="en-GB"/>
+        </w:rPr>
+      </w:pPr>
+      <w:r>
+        <w:rPr>
+          <w:lang w:val="en-GB"/>
+        </w:rPr>
+        <w:t xml:space="preserve">    idDeveloppeur NUMBER PRIMARY KEY,</w:t>
+      </w:r>
+    </w:p>
+    <w:p>
+      <w:pPr>
+        <w:spacing w:line="240" w:lineRule="auto"/>
+      </w:pPr>
+      <w:r>
+        <w:rPr>
+          <w:lang w:val="en-GB"/>
+        </w:rPr>
+        <w:t xml:space="preserve">    </w:t>
+      </w:r>
+      <w:r>
+        <w:t xml:space="preserve">nomDeveloppeur VARCHAR2(255)    </w:t>
+      </w:r>
+    </w:p>
+    <w:p>
+      <w:pPr>
+        <w:spacing w:line="240" w:lineRule="auto"/>
+      </w:pPr>
+      <w:r>
+        <w:t>);</w:t>
+      </w:r>
+    </w:p>
+    <w:p>
+      <w:pPr>
+        <w:spacing w:line="240" w:lineRule="auto"/>
+      </w:pPr>
+    </w:p>
+    <w:p>
+      <w:pPr>
+        <w:spacing w:line="240" w:lineRule="auto"/>
+      </w:pPr>
+      <w:r>
+        <w:t>CREATE TABLE DEVELOPPEURJEU (</w:t>
+      </w:r>
+    </w:p>
+    <w:p>
+      <w:pPr>
+        <w:spacing w:line="240" w:lineRule="auto"/>
+        <w:rPr>
+          <w:lang w:val="en-GB"/>
+        </w:rPr>
+      </w:pPr>
+      <w:r>
+        <w:t xml:space="preserve">    </w:t>
+      </w:r>
+      <w:r>
+        <w:rPr>
+          <w:lang w:val="en-GB"/>
+        </w:rPr>
+        <w:t>idDeveloppeur NUMBER,</w:t>
+      </w:r>
+    </w:p>
+    <w:p>
+      <w:pPr>
+        <w:spacing w:line="240" w:lineRule="auto"/>
+        <w:rPr>
+          <w:lang w:val="en-GB"/>
+        </w:rPr>
+      </w:pPr>
+      <w:r>
+        <w:rPr>
+          <w:lang w:val="en-GB"/>
+        </w:rPr>
+        <w:t xml:space="preserve">    idJeu NUMBER,</w:t>
+      </w:r>
+    </w:p>
+    <w:p>
+      <w:pPr>
+        <w:spacing w:line="240" w:lineRule="auto"/>
+        <w:rPr>
+          <w:lang w:val="en-GB"/>
+        </w:rPr>
+      </w:pPr>
+      <w:r>
+        <w:rPr>
+          <w:lang w:val="en-GB"/>
+        </w:rPr>
+        <w:t xml:space="preserve">    FOREIGN KEY (idDeveloppeur) REFERENCES Developpeur(idDeveloppeur),</w:t>
+      </w:r>
+    </w:p>
+    <w:p>
+      <w:pPr>
+        <w:spacing w:line="240" w:lineRule="auto"/>
+        <w:rPr>
+          <w:lang w:val="en-GB"/>
+        </w:rPr>
+      </w:pPr>
+      <w:r>
+        <w:rPr>
+          <w:lang w:val="en-GB"/>
+        </w:rPr>
+        <w:t xml:space="preserve">    FOREIGN KEY (idJeu) REFERENCES Jeu(idJeu)</w:t>
+      </w:r>
+    </w:p>
+    <w:p>
+      <w:pPr>
+        <w:spacing w:line="240" w:lineRule="auto"/>
+        <w:rPr>
+          <w:lang w:val="en-GB"/>
+        </w:rPr>
+      </w:pPr>
+      <w:r>
+        <w:rPr>
+          <w:lang w:val="en-GB"/>
+        </w:rPr>
+        <w:t>);</w:t>
+      </w:r>
+    </w:p>
+    <w:p>
+      <w:pPr>
+        <w:spacing w:line="240" w:lineRule="auto"/>
+        <w:rPr>
+          <w:lang w:val="en-GB"/>
+        </w:rPr>
+      </w:pPr>
+    </w:p>
+    <w:p>
+      <w:pPr>
+        <w:spacing w:line="240" w:lineRule="auto"/>
+        <w:rPr>
+          <w:lang w:val="en-GB"/>
+        </w:rPr>
+      </w:pPr>
+      <w:r>
+        <w:rPr>
+          <w:lang w:val="en-GB"/>
+        </w:rPr>
+        <w:t>CREATE TABLE SERIEE (</w:t>
+      </w:r>
+    </w:p>
+    <w:p>
+      <w:pPr>
+        <w:spacing w:line="240" w:lineRule="auto"/>
+        <w:rPr>
+          <w:lang w:val="en-GB"/>
+        </w:rPr>
+      </w:pPr>
+      <w:r>
+        <w:rPr>
+          <w:lang w:val="en-GB"/>
+        </w:rPr>
+        <w:t xml:space="preserve">    idSerie NUMBER PRIMARY KEY,</w:t>
+      </w:r>
+    </w:p>
+    <w:p>
+      <w:pPr>
+        <w:spacing w:line="240" w:lineRule="auto"/>
+        <w:rPr>
+          <w:lang w:val="en-GB"/>
+        </w:rPr>
+      </w:pPr>
+      <w:r>
+        <w:rPr>
+          <w:lang w:val="en-GB"/>
+        </w:rPr>
+        <w:t xml:space="preserve">    nomSerie VARCHAR2(255)    </w:t>
+      </w:r>
+    </w:p>
+    <w:p>
+      <w:pPr>
+        <w:spacing w:line="240" w:lineRule="auto"/>
+        <w:rPr>
+          <w:lang w:val="en-GB"/>
+        </w:rPr>
+      </w:pPr>
+      <w:r>
+        <w:rPr>
+          <w:lang w:val="en-GB"/>
+        </w:rPr>
+        <w:t>);</w:t>
+      </w:r>
+    </w:p>
+    <w:p>
+      <w:pPr>
+        <w:spacing w:line="240" w:lineRule="auto"/>
+        <w:rPr>
+          <w:lang w:val="en-GB"/>
+        </w:rPr>
+      </w:pPr>
+    </w:p>
+    <w:p>
+      <w:pPr>
+        <w:spacing w:line="240" w:lineRule="auto"/>
+        <w:rPr>
+          <w:lang w:val="en-GB"/>
+        </w:rPr>
+      </w:pPr>
+      <w:r>
+        <w:rPr>
+          <w:lang w:val="en-GB"/>
+        </w:rPr>
+        <w:t>CREATE TABLE SERIEJEU (</w:t>
+      </w:r>
+    </w:p>
+    <w:p>
+      <w:pPr>
+        <w:spacing w:line="240" w:lineRule="auto"/>
+        <w:rPr>
+          <w:lang w:val="en-GB"/>
+        </w:rPr>
+      </w:pPr>
+      <w:r>
+        <w:rPr>
+          <w:lang w:val="en-GB"/>
+        </w:rPr>
+        <w:t xml:space="preserve">    idSerie NUMBER,</w:t>
+      </w:r>
+    </w:p>
+    <w:p>
+      <w:pPr>
+        <w:spacing w:line="240" w:lineRule="auto"/>
+        <w:rPr>
+          <w:lang w:val="en-GB"/>
+        </w:rPr>
+      </w:pPr>
+      <w:r>
+        <w:rPr>
+          <w:lang w:val="en-GB"/>
+        </w:rPr>
+        <w:t xml:space="preserve">    idJeu NUMBER,</w:t>
+      </w:r>
+    </w:p>
+    <w:p>
+      <w:pPr>
+        <w:spacing w:line="240" w:lineRule="auto"/>
+        <w:rPr>
+          <w:lang w:val="en-GB"/>
+        </w:rPr>
+      </w:pPr>
+      <w:r>
+        <w:rPr>
+          <w:lang w:val="en-GB"/>
+        </w:rPr>
+        <w:t xml:space="preserve">    FOREIGN KEY (idSerie) REFERENCES SERIEE(idSerie),</w:t>
+      </w:r>
+    </w:p>
+    <w:p>
+      <w:pPr>
+        <w:spacing w:line="240" w:lineRule="auto"/>
+        <w:rPr>
+          <w:lang w:val="en-GB"/>
+        </w:rPr>
+      </w:pPr>
+      <w:r>
+        <w:rPr>
+          <w:lang w:val="en-GB"/>
+        </w:rPr>
+        <w:t xml:space="preserve">    FOREIGN KEY (idJeu) REFERENCES Jeu(idJeu)</w:t>
+      </w:r>
+    </w:p>
+    <w:p>
+      <w:pPr>
+        <w:spacing w:line="240" w:lineRule="auto"/>
+      </w:pPr>
+      <w:r>
+        <w:t>);</w:t>
+      </w:r>
+    </w:p>
+    <w:p>
+      <w:pPr>
+        <w:spacing w:line="240" w:lineRule="auto"/>
+      </w:pPr>
+    </w:p>
+    <w:p>
+      <w:pPr>
+        <w:spacing w:line="240" w:lineRule="auto"/>
+      </w:pPr>
+      <w:r>
+        <w:t>CREATE TABLE PERSPECTIVEJOUEUR (</w:t>
+      </w:r>
+    </w:p>
+    <w:p>
+      <w:pPr>
+        <w:spacing w:line="240" w:lineRule="auto"/>
+      </w:pPr>
+      <w:r>
+        <w:t xml:space="preserve">    idPerspectiveJoueur NUMBER PRIMARY KEY,</w:t>
+      </w:r>
+    </w:p>
+    <w:p>
+      <w:pPr>
+        <w:spacing w:line="240" w:lineRule="auto"/>
+      </w:pPr>
+      <w:r>
+        <w:t xml:space="preserve">    nomPerspectiveJoueur VARCHAR2(255)    </w:t>
+      </w:r>
+    </w:p>
+    <w:p>
+      <w:pPr>
+        <w:spacing w:line="240" w:lineRule="auto"/>
+      </w:pPr>
+      <w:r>
+        <w:lastRenderedPageBreak/>
+        <w:t>);</w:t>
+      </w:r>
+    </w:p>
+    <w:p>
+      <w:pPr>
+        <w:spacing w:line="240" w:lineRule="auto"/>
+      </w:pPr>
+    </w:p>
+    <w:p>
+      <w:pPr>
+        <w:spacing w:line="240" w:lineRule="auto"/>
+      </w:pPr>
+      <w:r>
+        <w:t>CREATE TABLE PERSPECTIVEJOUEURJEU (</w:t>
+      </w:r>
+    </w:p>
+    <w:p>
+      <w:pPr>
+        <w:spacing w:line="240" w:lineRule="auto"/>
+      </w:pPr>
+      <w:r>
+        <w:t xml:space="preserve">    idPerspectiveJoueur NUMBER,</w:t>
+      </w:r>
+    </w:p>
+    <w:p>
+      <w:pPr>
+        <w:spacing w:line="240" w:lineRule="auto"/>
+      </w:pPr>
+      <w:r>
+        <w:t xml:space="preserve">    idJeu NUMBER,</w:t>
+      </w:r>
+    </w:p>
+    <w:p>
+      <w:pPr>
+        <w:spacing w:line="240" w:lineRule="auto"/>
+      </w:pPr>
+      <w:r>
+        <w:t xml:space="preserve">    FOREIGN KEY (idPerspectiveJoueur) REFERENCES PERSPECTIVEJOUEUR(idPerspectiveJoueur),</w:t>
+      </w:r>
+    </w:p>
+    <w:p>
+      <w:pPr>
+        <w:spacing w:line="240" w:lineRule="auto"/>
+        <w:rPr>
+          <w:lang w:val="en-GB"/>
+        </w:rPr>
+      </w:pPr>
+      <w:r>
+        <w:t xml:space="preserve">    </w:t>
+      </w:r>
+      <w:r>
+        <w:rPr>
+          <w:lang w:val="en-GB"/>
+        </w:rPr>
+        <w:t>FOREIGN KEY (idJeu) REFERENCES Jeu(idJeu)</w:t>
+      </w:r>
+    </w:p>
+    <w:p>
+      <w:pPr>
+        <w:spacing w:line="240" w:lineRule="auto"/>
+        <w:rPr>
+          <w:lang w:val="en-GB"/>
+        </w:rPr>
+      </w:pPr>
+      <w:r>
+        <w:rPr>
+          <w:lang w:val="en-GB"/>
+        </w:rPr>
+        <w:t>);</w:t>
+      </w:r>
+    </w:p>
+    <w:p>
+      <w:pPr>
+        <w:spacing w:line="240" w:lineRule="auto"/>
+        <w:rPr>
+          <w:lang w:val="en-GB"/>
+        </w:rPr>
+      </w:pPr>
+    </w:p>
+    <w:p>
+      <w:pPr>
+        <w:spacing w:line="240" w:lineRule="auto"/>
+        <w:rPr>
+          <w:lang w:val="en-GB"/>
+        </w:rPr>
+      </w:pPr>
+      <w:r>
+        <w:rPr>
+          <w:lang w:val="en-GB"/>
+        </w:rPr>
+        <w:t>CREATE TABLE EDITEURE (</w:t>
+      </w:r>
+    </w:p>
+    <w:p>
+      <w:pPr>
+        <w:spacing w:line="240" w:lineRule="auto"/>
+        <w:rPr>
+          <w:lang w:val="en-GB"/>
+        </w:rPr>
+      </w:pPr>
+      <w:r>
+        <w:rPr>
+          <w:lang w:val="en-GB"/>
+        </w:rPr>
+        <w:t xml:space="preserve">    idEditeur NUMBER PRIMARY KEY,</w:t>
+      </w:r>
+    </w:p>
+    <w:p>
+      <w:pPr>
+        <w:spacing w:line="240" w:lineRule="auto"/>
+        <w:rPr>
+          <w:lang w:val="en-GB"/>
+        </w:rPr>
+      </w:pPr>
+      <w:r>
+        <w:rPr>
+          <w:lang w:val="en-GB"/>
+        </w:rPr>
+        <w:t xml:space="preserve">    nomEditeur VARCHAR2(255)    </w:t>
+      </w:r>
+    </w:p>
+    <w:p>
+      <w:pPr>
+        <w:spacing w:line="240" w:lineRule="auto"/>
+        <w:rPr>
+          <w:lang w:val="en-GB"/>
+        </w:rPr>
+      </w:pPr>
+      <w:r>
+        <w:rPr>
+          <w:lang w:val="en-GB"/>
+        </w:rPr>
+        <w:t>);</w:t>
+      </w:r>
+    </w:p>
+    <w:p>
+      <w:pPr>
+        <w:spacing w:line="240" w:lineRule="auto"/>
+        <w:rPr>
+          <w:lang w:val="en-GB"/>
+        </w:rPr>
+      </w:pPr>
+    </w:p>
+    <w:p>
+      <w:pPr>
+        <w:spacing w:line="240" w:lineRule="auto"/>
+        <w:rPr>
+          <w:lang w:val="en-GB"/>
+        </w:rPr>
+      </w:pPr>
+      <w:r>
+        <w:rPr>
+          <w:lang w:val="en-GB"/>
+        </w:rPr>
+        <w:t>CREATE TABLE EDITEURJEU (</w:t>
+      </w:r>
+    </w:p>
+    <w:p>
+      <w:pPr>
+        <w:spacing w:line="240" w:lineRule="auto"/>
+        <w:rPr>
+          <w:lang w:val="en-GB"/>
+        </w:rPr>
+      </w:pPr>
+      <w:r>
+        <w:rPr>
+          <w:lang w:val="en-GB"/>
+        </w:rPr>
+        <w:t xml:space="preserve">    idEditeur NUMBER,</w:t>
+      </w:r>
+    </w:p>
+    <w:p>
+      <w:pPr>
+        <w:spacing w:line="240" w:lineRule="auto"/>
+        <w:rPr>
+          <w:lang w:val="en-GB"/>
+        </w:rPr>
+      </w:pPr>
+      <w:r>
+        <w:rPr>
+          <w:lang w:val="en-GB"/>
+        </w:rPr>
+        <w:t xml:space="preserve">    idJeu NUMBER,</w:t>
+      </w:r>
+    </w:p>
+    <w:p>
+      <w:pPr>
+        <w:spacing w:line="240" w:lineRule="auto"/>
+        <w:rPr>
+          <w:lang w:val="en-GB"/>
+        </w:rPr>
+      </w:pPr>
+      <w:r>
+        <w:rPr>
+          <w:lang w:val="en-GB"/>
+        </w:rPr>
+        <w:t xml:space="preserve">    FOREIGN KEY (idEditeur) REFERENCES EDITEURE(idEditeur),</w:t>
+      </w:r>
+    </w:p>
+    <w:p>
+      <w:pPr>
+        <w:spacing w:line="240" w:lineRule="auto"/>
+        <w:rPr>
+          <w:lang w:val="en-GB"/>
+        </w:rPr>
+      </w:pPr>
+      <w:r>
+        <w:rPr>
+          <w:lang w:val="en-GB"/>
+        </w:rPr>
+        <w:t xml:space="preserve">    FOREIGN KEY (idJeu) REFERENCES Jeu(idJeu)</w:t>
+      </w:r>
+    </w:p>
+    <w:p>
+      <w:pPr>
+        <w:spacing w:line="240" w:lineRule="auto"/>
+        <w:rPr>
+          <w:lang w:val="en-GB"/>
+        </w:rPr>
+      </w:pPr>
+      <w:r>
+        <w:rPr>
+          <w:lang w:val="en-GB"/>
+        </w:rPr>
+        <w:t>);</w:t>
+      </w:r>
+    </w:p>
+    <w:p>
+      <w:pPr>
+        <w:spacing w:line="240" w:lineRule="auto"/>
+        <w:rPr>
+          <w:lang w:val="en-GB"/>
+        </w:rPr>
+      </w:pPr>
+      <w:r>
+        <w:rPr>
+          <w:lang w:val="en-GB"/>
+        </w:rPr>
+        <w:t>SELECT * FROM GENREJEU GJ</w:t>
+      </w:r>
+    </w:p>
+    <w:p>
+      <w:pPr>
+        <w:spacing w:line="240" w:lineRule="auto"/>
+        <w:rPr>
+          <w:lang w:val="en-GB"/>
+        </w:rPr>
+      </w:pPr>
+      <w:r>
+        <w:rPr>
+          <w:lang w:val="en-GB"/>
+        </w:rPr>
+        <w:t>JOIN GENRE G ON G.idGenre = GJ.idGenre</w:t>
+      </w:r>
+    </w:p>
+    <w:p>
+      <w:pPr>
+        <w:spacing w:line="240" w:lineRule="auto"/>
+        <w:rPr>
+          <w:lang w:val="en-GB"/>
+        </w:rPr>
+      </w:pPr>
+      <w:r>
+        <w:rPr>
+          <w:lang w:val="en-GB"/>
+        </w:rPr>
+        <w:t>WHERE idJeu = 4035;</w:t>
+      </w:r>
+    </w:p>
+    <w:p>
+      <w:pPr>
+        <w:spacing w:line="240" w:lineRule="auto"/>
+        <w:rPr>
+          <w:lang w:val="en-GB"/>
+        </w:rPr>
+      </w:pPr>
+    </w:p>
+    <w:p>
+      <w:pPr>
+        <w:spacing w:line="240" w:lineRule="auto"/>
+        <w:rPr>
+          <w:lang w:val="en-GB"/>
+        </w:rPr>
+      </w:pPr>
+      <w:r>
+        <w:rPr>
+          <w:lang w:val="en-GB"/>
+        </w:rPr>
+        <w:t>// Donne Street FIGHTER II</w:t>
+      </w:r>
+    </w:p>
+    <w:p>
+      <w:pPr>
+        <w:spacing w:line="240" w:lineRule="auto"/>
+        <w:rPr>
+          <w:lang w:val="en-GB"/>
+        </w:rPr>
+      </w:pPr>
+      <w:r>
+        <w:rPr>
+          <w:lang w:val="en-GB"/>
+        </w:rPr>
+        <w:t>INSERT INTO EDITEURE (idEditeur, nomEditeur) VALUES (1, 'Capcom');</w:t>
+      </w:r>
+    </w:p>
+    <w:p>
+      <w:pPr>
+        <w:spacing w:line="240" w:lineRule="auto"/>
+        <w:rPr>
+          <w:lang w:val="en-GB"/>
+        </w:rPr>
+      </w:pPr>
+      <w:r>
+        <w:rPr>
+          <w:lang w:val="en-GB"/>
+        </w:rPr>
+        <w:t>INSERT INTO EDITEURE (idEditeur, nomEditeur) VALUES (2, 'Playtronic');</w:t>
+      </w:r>
+    </w:p>
+    <w:p>
+      <w:pPr>
+        <w:spacing w:line="240" w:lineRule="auto"/>
+        <w:rPr>
+          <w:lang w:val="en-GB"/>
+        </w:rPr>
+      </w:pPr>
+      <w:r>
+        <w:rPr>
+          <w:lang w:val="en-GB"/>
+        </w:rPr>
+        <w:t>INSERT INTO EDITEURJEU (idEditeur, idJeu) VALUES (1, 39306);</w:t>
+      </w:r>
+    </w:p>
+    <w:p>
+      <w:pPr>
+        <w:spacing w:line="240" w:lineRule="auto"/>
+        <w:rPr>
+          <w:lang w:val="en-GB"/>
+        </w:rPr>
+      </w:pPr>
+      <w:r>
+        <w:rPr>
+          <w:lang w:val="en-GB"/>
+        </w:rPr>
+        <w:t>INSERT INTO EDITEURJEU (idEditeur, idJeu) VALUES (2, 39306);</w:t>
+      </w:r>
+    </w:p>
+    <w:p>
+      <w:pPr>
+        <w:spacing w:line="240" w:lineRule="auto"/>
+        <w:rPr>
+          <w:lang w:val="en-GB"/>
+        </w:rPr>
+      </w:pPr>
+      <w:r>
+        <w:rPr>
+          <w:lang w:val="en-GB"/>
+        </w:rPr>
+        <w:t>INSERT INTO PERSPECTIVEJOUEUR (idPerspectiveJoueur, nomPerspectiveJoueur) VALUES (1, 'Side view');</w:t>
+      </w:r>
+    </w:p>
+    <w:p>
+      <w:pPr>
+        <w:spacing w:line="240" w:lineRule="auto"/>
+      </w:pPr>
+      <w:r>
+        <w:t>INSERT INTO PERSPECTIVEJOUEURJEU (idPerspectiveJoueur, idJeu) VALUES (1, 39306);</w:t>
+      </w:r>
+    </w:p>
+    <w:p>
+      <w:pPr>
+        <w:spacing w:line="240" w:lineRule="auto"/>
+        <w:rPr>
+          <w:lang w:val="en-GB"/>
+        </w:rPr>
+      </w:pPr>
+      <w:r>
+        <w:rPr>
+          <w:lang w:val="en-GB"/>
+        </w:rPr>
+        <w:t>INSERT INTO SERIEE (idSerie, nomSerie) VALUES (1, 'Street Fighter II');</w:t>
+      </w:r>
+    </w:p>
+    <w:p>
+      <w:pPr>
+        <w:spacing w:line="240" w:lineRule="auto"/>
+        <w:rPr>
+          <w:lang w:val="en-GB"/>
+        </w:rPr>
+      </w:pPr>
+      <w:r>
+        <w:rPr>
+          <w:lang w:val="en-GB"/>
+        </w:rPr>
+        <w:t>INSERT INTO SERIEE (idSerie, nomSerie) VALUES (2, 'Street Fighter');</w:t>
+      </w:r>
+    </w:p>
+    <w:p>
+      <w:pPr>
+        <w:spacing w:line="240" w:lineRule="auto"/>
+        <w:rPr>
+          <w:lang w:val="en-GB"/>
+        </w:rPr>
+      </w:pPr>
+      <w:r>
+        <w:rPr>
+          <w:lang w:val="en-GB"/>
+        </w:rPr>
+        <w:t>INSERT INTO SERIEJEU (idSerie, idJeu) VALUES (1, 39306);</w:t>
+      </w:r>
+    </w:p>
+    <w:p>
+      <w:pPr>
+        <w:spacing w:line="240" w:lineRule="auto"/>
+        <w:rPr>
+          <w:lang w:val="en-GB"/>
+        </w:rPr>
+      </w:pPr>
+      <w:r>
+        <w:rPr>
+          <w:lang w:val="en-GB"/>
+        </w:rPr>
+        <w:t>INSERT INTO SERIEJEU (idSerie, idJeu) VALUES (2, 39306);</w:t>
+      </w:r>
+    </w:p>
+    <w:p>
+      <w:pPr>
+        <w:spacing w:line="240" w:lineRule="auto"/>
+        <w:rPr>
+          <w:lang w:val="en-GB"/>
+        </w:rPr>
+      </w:pPr>
+    </w:p>
+    <w:p>
+      <w:pPr>
+        <w:spacing w:line="240" w:lineRule="auto"/>
+        <w:rPr>
+          <w:lang w:val="en-GB"/>
+        </w:rPr>
+      </w:pPr>
+      <w:r>
+        <w:rPr>
+          <w:lang w:val="en-GB"/>
+        </w:rPr>
+        <w:t>// Donnee Rapala Fishing Franzy 2009</w:t>
+      </w:r>
+    </w:p>
+    <w:p>
+      <w:pPr>
+        <w:spacing w:line="240" w:lineRule="auto"/>
+        <w:rPr>
+          <w:lang w:val="en-GB"/>
+        </w:rPr>
+      </w:pPr>
+      <w:r>
+        <w:rPr>
+          <w:lang w:val="en-GB"/>
+        </w:rPr>
+        <w:t>INSERT INTO DEVELOPPEUR (idDeveloppeur, nomDeveloppeur) VALUES (1, 'FUN Labs');</w:t>
+      </w:r>
+    </w:p>
+    <w:p>
+      <w:pPr>
+        <w:spacing w:line="240" w:lineRule="auto"/>
+        <w:rPr>
+          <w:lang w:val="en-GB"/>
+        </w:rPr>
+      </w:pPr>
+      <w:r>
+        <w:rPr>
+          <w:lang w:val="en-GB"/>
+        </w:rPr>
+        <w:t>INSERT INTO DEVELOPPEURJEU (idDeveloppeur, idJeu) VALUES (1, 7155);</w:t>
+      </w:r>
+    </w:p>
+    <w:p>
+      <w:pPr>
+        <w:spacing w:line="240" w:lineRule="auto"/>
+        <w:rPr>
+          <w:lang w:val="en-GB"/>
+        </w:rPr>
+      </w:pPr>
+      <w:r>
+        <w:rPr>
+          <w:lang w:val="en-GB"/>
+        </w:rPr>
+        <w:t>INSERT INTO EDITEURE (idEditeur, nomEditeur) VALUES (3, 'Activision');</w:t>
+      </w:r>
+    </w:p>
+    <w:p>
+      <w:pPr>
+        <w:spacing w:line="240" w:lineRule="auto"/>
+        <w:rPr>
+          <w:lang w:val="en-GB"/>
+        </w:rPr>
+      </w:pPr>
+      <w:r>
+        <w:rPr>
+          <w:lang w:val="en-GB"/>
+        </w:rPr>
+        <w:t>INSERT INTO EDITEURJEU (idEditeur, idJeu) VALUES (3, 7155);</w:t>
+      </w:r>
+    </w:p>
+    <w:p>
+      <w:pPr>
+        <w:spacing w:line="240" w:lineRule="auto"/>
+        <w:rPr>
+          <w:lang w:val="en-GB"/>
+        </w:rPr>
+      </w:pPr>
+    </w:p>
+    <w:p>
+      <w:pPr>
+        <w:spacing w:line="240" w:lineRule="auto"/>
+        <w:rPr>
+          <w:lang w:val="en-GB"/>
+        </w:rPr>
+      </w:pPr>
+      <w:r>
+        <w:rPr>
+          <w:lang w:val="en-GB"/>
+        </w:rPr>
+        <w:t>// Donnee NBA Street</w:t>
+      </w:r>
+    </w:p>
+    <w:p>
+      <w:pPr>
+        <w:spacing w:line="240" w:lineRule="auto"/>
+      </w:pPr>
+      <w:r>
+        <w:lastRenderedPageBreak/>
+        <w:t>INSERT INTO DEVELOPPEUR (idDeveloppeur, nomDeveloppeur) VALUES (2, 'EA Canada');</w:t>
+      </w:r>
+    </w:p>
+    <w:p>
+      <w:pPr>
+        <w:spacing w:line="240" w:lineRule="auto"/>
+      </w:pPr>
+      <w:r>
+        <w:t>INSERT INTO DEVELOPPEUR (idDeveloppeur, nomDeveloppeur) VALUES (3, 'NuFX');</w:t>
+      </w:r>
+    </w:p>
+    <w:p>
+      <w:pPr>
+        <w:spacing w:line="240" w:lineRule="auto"/>
+      </w:pPr>
+      <w:r>
+        <w:t>INSERT INTO DEVELOPPEURJEU (idDeveloppeur, idJeu) VALUES (2, 4035);</w:t>
+      </w:r>
+    </w:p>
+    <w:p>
+      <w:pPr>
+        <w:spacing w:line="240" w:lineRule="auto"/>
+      </w:pPr>
+      <w:r>
+        <w:t>INSERT INTO DEVELOPPEURJEU (idDeveloppeur, idJeu) VALUES (3, 4035);</w:t>
+      </w:r>
+    </w:p>
+    <w:p>
+      <w:pPr>
+        <w:spacing w:line="240" w:lineRule="auto"/>
+      </w:pPr>
+      <w:r>
+        <w:t>INSERT INTO EDITEURE (idEditeur, nomEditeur) VALUES (4, 'EA Sports BIG');</w:t>
+      </w:r>
+    </w:p>
+    <w:p>
+      <w:pPr>
+        <w:spacing w:line="240" w:lineRule="auto"/>
+        <w:rPr>
+          <w:lang w:val="en-GB"/>
+        </w:rPr>
+      </w:pPr>
+      <w:r>
+        <w:rPr>
+          <w:lang w:val="en-GB"/>
+        </w:rPr>
+        <w:t>INSERT INTO EDITEURE (idEditeur, nomEditeur) VALUES (5, 'Square Electronic Arts');</w:t>
+      </w:r>
+    </w:p>
+    <w:p>
+      <w:pPr>
+        <w:spacing w:line="240" w:lineRule="auto"/>
+        <w:rPr>
+          <w:lang w:val="en-GB"/>
+        </w:rPr>
+      </w:pPr>
+      <w:r>
+        <w:rPr>
+          <w:lang w:val="en-GB"/>
+        </w:rPr>
+        <w:t>INSERT INTO EDITEURJEU (idEditeur, idJeu) VALUES (4, 4035);</w:t>
+      </w:r>
+    </w:p>
+    <w:p>
+      <w:pPr>
+        <w:spacing w:line="240" w:lineRule="auto"/>
+        <w:rPr>
+          <w:lang w:val="en-GB"/>
+        </w:rPr>
+      </w:pPr>
+      <w:r>
+        <w:rPr>
+          <w:lang w:val="en-GB"/>
+        </w:rPr>
+        <w:t>INSERT INTO EDITEURJEU (idEditeur, idJeu) VALUES (5, 4035);</w:t>
+      </w:r>
+    </w:p>
+    <w:p>
+      <w:pPr>
+        <w:spacing w:line="240" w:lineRule="auto"/>
+        <w:rPr>
+          <w:lang w:val="en-GB"/>
+        </w:rPr>
+      </w:pPr>
+      <w:r>
+        <w:rPr>
+          <w:lang w:val="en-GB"/>
+        </w:rPr>
+        <w:t>INSERT INTO PERSPECTIVEJOUEUR (idPerspectiveJoueur, nomPerspectiveJoueur) VALUES (2, 'Third person');</w:t>
+      </w:r>
+    </w:p>
+    <w:p>
+      <w:pPr>
+        <w:spacing w:line="240" w:lineRule="auto"/>
+      </w:pPr>
+      <w:r>
+        <w:t>INSERT INTO PERSPECTIVEJOUEURJEU (idPerspectiveJoueur, idJeu) VALUES (2, 4035);</w:t>
+      </w:r>
+    </w:p>
+    <w:p>
+      <w:pPr>
+        <w:spacing w:line="240" w:lineRule="auto"/>
+        <w:rPr>
+          <w:lang w:val="en-GB"/>
+        </w:rPr>
+      </w:pPr>
+      <w:r>
+        <w:rPr>
+          <w:lang w:val="en-GB"/>
+        </w:rPr>
+        <w:t>INSERT INTO SERIEE (idSerie, nomSerie) VALUES (3, 'NBA Street');</w:t>
+      </w:r>
+    </w:p>
+    <w:p>
+      <w:pPr>
+        <w:spacing w:line="240" w:lineRule="auto"/>
+        <w:rPr>
+          <w:lang w:val="en-GB"/>
+        </w:rPr>
+      </w:pPr>
+      <w:r>
+        <w:rPr>
+          <w:lang w:val="en-GB"/>
+        </w:rPr>
+        <w:t>INSERT INTO SERIEJEU (idSerie, idJeu) VALUES (3, 4035);</w:t>
+      </w:r>
+    </w:p>
+    <w:p>
+      <w:pPr>
+        <w:pStyle w:val="Titre2"/>
+        <w:rPr>
+          <w:lang w:val="en-GB"/>
+        </w:rPr>
+      </w:pPr>
+      <w:bookmarkStart w:id="19" w:name="_Toc199192313"/>
+      <w:r>
+        <w:rPr>
+          <w:lang w:val="en-GB"/>
+        </w:rPr>
+        <w:t>DETAIL SORTIES :</w:t>
+      </w:r>
       <w:bookmarkEnd w:id="19"/>
     </w:p>
     <w:p>
       <w:pPr>
         <w:spacing w:line="240" w:lineRule="auto"/>
-      </w:pPr>
-      <w:r>
-        <w:t>DROP TABLE DEVELOPPEURJEU;</w:t>
-      </w:r>
-    </w:p>
-    <w:p>
-      <w:pPr>
-        <w:spacing w:line="240" w:lineRule="auto"/>
-      </w:pPr>
-      <w:r>
-        <w:t>DROP TABLE DEVELOPPEUR;</w:t>
-      </w:r>
-    </w:p>
-    <w:p>
-      <w:pPr>
-        <w:spacing w:line="240" w:lineRule="auto"/>
-      </w:pPr>
-      <w:r>
-        <w:t>DROP TABLE SERIEJEU;</w:t>
-      </w:r>
-    </w:p>
-    <w:p>
-      <w:pPr>
-        <w:spacing w:line="240" w:lineRule="auto"/>
-      </w:pPr>
-      <w:r>
-        <w:t>DROP TABLE SERIEE;</w:t>
-      </w:r>
-    </w:p>
-    <w:p>
-      <w:pPr>
-        <w:spacing w:line="240" w:lineRule="auto"/>
-      </w:pPr>
-      <w:r>
-        <w:t>DROP TABLE PERSPECTIVEJOUEURJEU;</w:t>
-      </w:r>
-    </w:p>
-    <w:p>
-      <w:pPr>
-        <w:spacing w:line="240" w:lineRule="auto"/>
-      </w:pPr>
-      <w:r>
-        <w:t>DROP TABLE PERSPECTIVEJOUEUR;</w:t>
-      </w:r>
-    </w:p>
-    <w:p>
-      <w:pPr>
-        <w:spacing w:line="240" w:lineRule="auto"/>
-      </w:pPr>
-      <w:r>
-        <w:t>DROP TABLE EDITEURJEU;</w:t>
-      </w:r>
-    </w:p>
-    <w:p>
-      <w:pPr>
-        <w:spacing w:line="240" w:lineRule="auto"/>
-        <w:rPr>
-          <w:lang w:val="en-GB"/>
-        </w:rPr>
-      </w:pPr>
-      <w:r>
-        <w:rPr>
-          <w:lang w:val="en-GB"/>
-        </w:rPr>
-        <w:t>DROP TABLE EDITEURE;</w:t>
-      </w:r>
-    </w:p>
-    <w:p>
-      <w:pPr>
-        <w:spacing w:line="240" w:lineRule="auto"/>
-        <w:rPr>
-          <w:lang w:val="en-GB"/>
-        </w:rPr>
-      </w:pPr>
-    </w:p>
-    <w:p>
-      <w:pPr>
-        <w:spacing w:line="240" w:lineRule="auto"/>
-        <w:rPr>
-          <w:lang w:val="en-GB"/>
-        </w:rPr>
-      </w:pPr>
-      <w:r>
-        <w:rPr>
-          <w:lang w:val="en-GB"/>
-        </w:rPr>
-        <w:t>CREATE TABLE DEVELOPPEUR (</w:t>
-      </w:r>
-    </w:p>
-    <w:p>
-      <w:pPr>
-        <w:spacing w:line="240" w:lineRule="auto"/>
-        <w:rPr>
-          <w:lang w:val="en-GB"/>
-        </w:rPr>
-      </w:pPr>
-      <w:r>
-        <w:rPr>
-          <w:lang w:val="en-GB"/>
-        </w:rPr>
-        <w:t xml:space="preserve">    idDeveloppeur NUMBER PRIMARY KEY,</w:t>
-      </w:r>
-    </w:p>
-    <w:p>
-      <w:pPr>
-        <w:spacing w:line="240" w:lineRule="auto"/>
-      </w:pPr>
-      <w:r>
-        <w:rPr>
-          <w:lang w:val="en-GB"/>
-        </w:rPr>
-        <w:t xml:space="preserve">    </w:t>
-      </w:r>
-      <w:r>
-        <w:t xml:space="preserve">nomDeveloppeur VARCHAR2(255)    </w:t>
-      </w:r>
-    </w:p>
-    <w:p>
-      <w:pPr>
-        <w:spacing w:line="240" w:lineRule="auto"/>
-      </w:pPr>
-      <w:r>
-        <w:t>);</w:t>
-      </w:r>
-    </w:p>
-    <w:p>
-      <w:pPr>
-        <w:spacing w:line="240" w:lineRule="auto"/>
-      </w:pPr>
-    </w:p>
-    <w:p>
-      <w:pPr>
-        <w:spacing w:line="240" w:lineRule="auto"/>
-      </w:pPr>
-      <w:r>
-        <w:t>CREATE TABLE DEVELOPPEURJEU (</w:t>
-      </w:r>
-    </w:p>
-    <w:p>
-      <w:pPr>
-        <w:spacing w:line="240" w:lineRule="auto"/>
-        <w:rPr>
-          <w:lang w:val="en-GB"/>
-        </w:rPr>
-      </w:pPr>
-      <w:r>
-        <w:t xml:space="preserve">    </w:t>
-      </w:r>
-      <w:r>
-        <w:rPr>
-          <w:lang w:val="en-GB"/>
-        </w:rPr>
-        <w:t>idDeveloppeur NUMBER,</w:t>
-      </w:r>
-    </w:p>
-    <w:p>
-      <w:pPr>
-        <w:spacing w:line="240" w:lineRule="auto"/>
-        <w:rPr>
-          <w:lang w:val="en-GB"/>
-        </w:rPr>
-      </w:pPr>
-      <w:r>
-        <w:rPr>
-          <w:lang w:val="en-GB"/>
-        </w:rPr>
-        <w:t xml:space="preserve">    idJeu NUMBER,</w:t>
-      </w:r>
-    </w:p>
-    <w:p>
-      <w:pPr>
-        <w:spacing w:line="240" w:lineRule="auto"/>
-        <w:rPr>
-          <w:lang w:val="en-GB"/>
-        </w:rPr>
-      </w:pPr>
-      <w:r>
-        <w:rPr>
-          <w:lang w:val="en-GB"/>
-        </w:rPr>
-        <w:t xml:space="preserve">    FOREIGN KEY (idDeveloppeur) REFERENCES Developpeur(idDeveloppeur),</w:t>
-      </w:r>
-    </w:p>
-    <w:p>
-      <w:pPr>
-        <w:spacing w:line="240" w:lineRule="auto"/>
-        <w:rPr>
-          <w:lang w:val="en-GB"/>
-        </w:rPr>
-      </w:pPr>
-      <w:r>
-        <w:rPr>
-          <w:lang w:val="en-GB"/>
-        </w:rPr>
-        <w:t xml:space="preserve">    FOREIGN KEY (idJeu) REFERENCES Jeu(idJeu)</w:t>
-      </w:r>
-    </w:p>
-    <w:p>
-      <w:pPr>
-        <w:spacing w:line="240" w:lineRule="auto"/>
-        <w:rPr>
-          <w:lang w:val="en-GB"/>
-        </w:rPr>
-      </w:pPr>
-      <w:r>
-        <w:rPr>
-          <w:lang w:val="en-GB"/>
-        </w:rPr>
-        <w:t>);</w:t>
-      </w:r>
-    </w:p>
-    <w:p>
-      <w:pPr>
-        <w:spacing w:line="240" w:lineRule="auto"/>
-        <w:rPr>
-          <w:lang w:val="en-GB"/>
-        </w:rPr>
-      </w:pPr>
-    </w:p>
-    <w:p>
-      <w:pPr>
-        <w:spacing w:line="240" w:lineRule="auto"/>
-        <w:rPr>
-          <w:lang w:val="en-GB"/>
-        </w:rPr>
-      </w:pPr>
-      <w:r>
-        <w:rPr>
-          <w:lang w:val="en-GB"/>
-        </w:rPr>
-        <w:t>CREATE TABLE SERIEE (</w:t>
-      </w:r>
-    </w:p>
-    <w:p>
-      <w:pPr>
-        <w:spacing w:line="240" w:lineRule="auto"/>
-        <w:rPr>
-          <w:lang w:val="en-GB"/>
-        </w:rPr>
-      </w:pPr>
-      <w:r>
-        <w:rPr>
-          <w:lang w:val="en-GB"/>
-        </w:rPr>
-        <w:t xml:space="preserve">    idSerie NUMBER PRIMARY KEY,</w:t>
-      </w:r>
-    </w:p>
-    <w:p>
-      <w:pPr>
-        <w:spacing w:line="240" w:lineRule="auto"/>
-        <w:rPr>
-          <w:lang w:val="en-GB"/>
-        </w:rPr>
-      </w:pPr>
-      <w:r>
-        <w:rPr>
-          <w:lang w:val="en-GB"/>
-        </w:rPr>
-        <w:t xml:space="preserve">    nomSerie VARCHAR2(255)    </w:t>
-      </w:r>
-    </w:p>
-    <w:p>
-      <w:pPr>
-        <w:spacing w:line="240" w:lineRule="auto"/>
-        <w:rPr>
-          <w:lang w:val="en-GB"/>
-        </w:rPr>
-      </w:pPr>
-      <w:r>
-        <w:rPr>
-          <w:lang w:val="en-GB"/>
-        </w:rPr>
-        <w:t>);</w:t>
-      </w:r>
-    </w:p>
-    <w:p>
-      <w:pPr>
-        <w:spacing w:line="240" w:lineRule="auto"/>
-        <w:rPr>
-          <w:lang w:val="en-GB"/>
-        </w:rPr>
-      </w:pPr>
-    </w:p>
-    <w:p>
-      <w:pPr>
-        <w:spacing w:line="240" w:lineRule="auto"/>
-        <w:rPr>
-          <w:lang w:val="en-GB"/>
-        </w:rPr>
-      </w:pPr>
-      <w:r>
-        <w:rPr>
-          <w:lang w:val="en-GB"/>
-        </w:rPr>
-        <w:t>CREATE TABLE SERIEJEU (</w:t>
-      </w:r>
-    </w:p>
-    <w:p>
-      <w:pPr>
-        <w:spacing w:line="240" w:lineRule="auto"/>
-        <w:rPr>
-          <w:lang w:val="en-GB"/>
-        </w:rPr>
-      </w:pPr>
-      <w:r>
-        <w:rPr>
-          <w:lang w:val="en-GB"/>
-        </w:rPr>
-        <w:t xml:space="preserve">    idSerie NUMBER,</w:t>
-      </w:r>
-    </w:p>
-    <w:p>
-      <w:pPr>
-        <w:spacing w:line="240" w:lineRule="auto"/>
-        <w:rPr>
-          <w:lang w:val="en-GB"/>
-        </w:rPr>
-      </w:pPr>
-      <w:r>
-        <w:rPr>
-          <w:lang w:val="en-GB"/>
-        </w:rPr>
-        <w:t xml:space="preserve">    idJeu NUMBER,</w:t>
-      </w:r>
-    </w:p>
-    <w:p>
-      <w:pPr>
-        <w:spacing w:line="240" w:lineRule="auto"/>
-        <w:rPr>
-          <w:lang w:val="en-GB"/>
-        </w:rPr>
-      </w:pPr>
-      <w:r>
-        <w:rPr>
-          <w:lang w:val="en-GB"/>
-        </w:rPr>
-        <w:t xml:space="preserve">    FOREIGN KEY (idSerie) REFERENCES SERIEE(idSerie),</w:t>
-      </w:r>
-    </w:p>
-    <w:p>
-      <w:pPr>
-        <w:spacing w:line="240" w:lineRule="auto"/>
-        <w:rPr>
-          <w:lang w:val="en-GB"/>
-        </w:rPr>
-      </w:pPr>
-      <w:r>
-        <w:rPr>
-          <w:lang w:val="en-GB"/>
-        </w:rPr>
-        <w:t xml:space="preserve">    FOREIGN KEY (idJeu) REFERENCES Jeu(idJeu)</w:t>
-      </w:r>
-    </w:p>
-    <w:p>
-      <w:pPr>
-        <w:spacing w:line="240" w:lineRule="auto"/>
-      </w:pPr>
-      <w:r>
-        <w:t>);</w:t>
-      </w:r>
-    </w:p>
-    <w:p>
-      <w:pPr>
-        <w:spacing w:line="240" w:lineRule="auto"/>
-      </w:pPr>
-    </w:p>
-    <w:p>
-      <w:pPr>
-        <w:spacing w:line="240" w:lineRule="auto"/>
-      </w:pPr>
-      <w:r>
-        <w:t>CREATE TABLE PERSPECTIVEJOUEUR (</w:t>
-      </w:r>
-    </w:p>
-    <w:p>
-      <w:pPr>
-        <w:spacing w:line="240" w:lineRule="auto"/>
-      </w:pPr>
-      <w:r>
-        <w:t xml:space="preserve">    idPerspectiveJoueur NUMBER PRIMARY KEY,</w:t>
-      </w:r>
-    </w:p>
-    <w:p>
-      <w:pPr>
-        <w:spacing w:line="240" w:lineRule="auto"/>
-      </w:pPr>
-      <w:r>
-        <w:t xml:space="preserve">    nomPerspectiveJoueur VARCHAR2(255)    </w:t>
-      </w:r>
-    </w:p>
-    <w:p>
-      <w:pPr>
-        <w:spacing w:line="240" w:lineRule="auto"/>
-      </w:pPr>
-      <w:r>
-        <w:t>);</w:t>
-      </w:r>
-    </w:p>
-    <w:p>
-      <w:pPr>
-        <w:spacing w:line="240" w:lineRule="auto"/>
-      </w:pPr>
-    </w:p>
-    <w:p>
-      <w:pPr>
-        <w:spacing w:line="240" w:lineRule="auto"/>
-      </w:pPr>
-      <w:r>
+        <w:rPr>
+          <w:lang w:val="en-GB"/>
+        </w:rPr>
+      </w:pPr>
+      <w:r>
+        <w:rPr>
+          <w:lang w:val="en-GB"/>
+        </w:rPr>
+        <w:t>CREATE OR REPLACE FUNCTION DETAIL_SORTIES(p_idJeu IN NUMBER)</w:t>
+      </w:r>
+    </w:p>
+    <w:p>
+      <w:pPr>
+        <w:spacing w:line="240" w:lineRule="auto"/>
+        <w:rPr>
+          <w:lang w:val="en-GB"/>
+        </w:rPr>
+      </w:pPr>
+      <w:r>
+        <w:rPr>
+          <w:lang w:val="en-GB"/>
+        </w:rPr>
+        <w:t>RETURN CLOB</w:t>
+      </w:r>
+    </w:p>
+    <w:p>
+      <w:pPr>
+        <w:spacing w:line="240" w:lineRule="auto"/>
+        <w:rPr>
+          <w:lang w:val="en-GB"/>
+        </w:rPr>
+      </w:pPr>
+      <w:r>
+        <w:rPr>
+          <w:lang w:val="en-GB"/>
+        </w:rPr>
+        <w:t>IS</w:t>
+      </w:r>
+    </w:p>
+    <w:p>
+      <w:pPr>
+        <w:spacing w:line="240" w:lineRule="auto"/>
+        <w:rPr>
+          <w:lang w:val="en-GB"/>
+        </w:rPr>
+      </w:pPr>
+      <w:r>
+        <w:rPr>
+          <w:lang w:val="en-GB"/>
+        </w:rPr>
+        <w:t xml:space="preserve">    v_json CLOB;</w:t>
+      </w:r>
+    </w:p>
+    <w:p>
+      <w:pPr>
+        <w:spacing w:line="240" w:lineRule="auto"/>
+        <w:rPr>
+          <w:lang w:val="en-GB"/>
+        </w:rPr>
+      </w:pPr>
+      <w:r>
+        <w:rPr>
+          <w:lang w:val="en-GB"/>
+        </w:rPr>
+        <w:t>BEGIN</w:t>
+      </w:r>
+    </w:p>
+    <w:p>
+      <w:pPr>
+        <w:spacing w:line="240" w:lineRule="auto"/>
+        <w:rPr>
+          <w:lang w:val="en-GB"/>
+        </w:rPr>
+      </w:pPr>
+      <w:r>
+        <w:rPr>
+          <w:lang w:val="en-GB"/>
+        </w:rPr>
+        <w:t xml:space="preserve">    SELECT JSON_OBJECT(</w:t>
+      </w:r>
+    </w:p>
+    <w:p>
+      <w:pPr>
+        <w:spacing w:line="240" w:lineRule="auto"/>
+        <w:rPr>
+          <w:lang w:val="en-GB"/>
+        </w:rPr>
+      </w:pPr>
+      <w:r>
+        <w:rPr>
+          <w:lang w:val="en-GB"/>
+        </w:rPr>
+        <w:t xml:space="preserve">        'idJeu' VALUE j.idJeu,</w:t>
+      </w:r>
+    </w:p>
+    <w:p>
+      <w:pPr>
+        <w:spacing w:line="240" w:lineRule="auto"/>
+      </w:pPr>
+      <w:r>
+        <w:rPr>
+          <w:lang w:val="en-GB"/>
+        </w:rPr>
+        <w:t xml:space="preserve">        </w:t>
+      </w:r>
+      <w:r>
+        <w:t>'titre' VALUE j.titreJeu,</w:t>
+      </w:r>
+    </w:p>
+    <w:p>
+      <w:pPr>
+        <w:spacing w:line="240" w:lineRule="auto"/>
+      </w:pPr>
+      <w:r>
+        <w:t xml:space="preserve">        'plateformes' VALUE (</w:t>
+      </w:r>
+    </w:p>
+    <w:p>
+      <w:pPr>
+        <w:spacing w:line="240" w:lineRule="auto"/>
+        <w:rPr>
+          <w:lang w:val="en-GB"/>
+        </w:rPr>
+      </w:pPr>
+      <w:r>
+        <w:t xml:space="preserve">            </w:t>
+      </w:r>
+      <w:r>
+        <w:rPr>
+          <w:lang w:val="en-GB"/>
+        </w:rPr>
+        <w:t>SELECT JSON_ARRAYAGG(</w:t>
+      </w:r>
+    </w:p>
+    <w:p>
+      <w:pPr>
+        <w:spacing w:line="240" w:lineRule="auto"/>
+        <w:rPr>
+          <w:lang w:val="en-GB"/>
+        </w:rPr>
+      </w:pPr>
+      <w:r>
+        <w:rPr>
+          <w:lang w:val="en-GB"/>
+        </w:rPr>
+        <w:t xml:space="preserve">                JSON_OBJECT(</w:t>
+      </w:r>
+    </w:p>
+    <w:p>
+      <w:pPr>
+        <w:spacing w:line="240" w:lineRule="auto"/>
+        <w:rPr>
+          <w:lang w:val="en-GB"/>
+        </w:rPr>
+      </w:pPr>
+      <w:r>
+        <w:rPr>
+          <w:lang w:val="en-GB"/>
+        </w:rPr>
+        <w:t xml:space="preserve">                    'nom' VALUE p.nomPlateforme,</w:t>
+      </w:r>
+    </w:p>
+    <w:p>
+      <w:pPr>
+        <w:spacing w:line="240" w:lineRule="auto"/>
+        <w:rPr>
+          <w:lang w:val="en-GB"/>
+        </w:rPr>
+      </w:pPr>
+      <w:r>
+        <w:rPr>
+          <w:lang w:val="en-GB"/>
+        </w:rPr>
+        <w:t xml:space="preserve">                    'regions' VALUE (</w:t>
+      </w:r>
+    </w:p>
+    <w:p>
+      <w:pPr>
+        <w:spacing w:line="240" w:lineRule="auto"/>
+        <w:rPr>
+          <w:lang w:val="en-GB"/>
+        </w:rPr>
+      </w:pPr>
+      <w:r>
+        <w:rPr>
+          <w:lang w:val="en-GB"/>
+        </w:rPr>
+        <w:t xml:space="preserve">                        SELECT JSON_ARRAYAGG(</w:t>
+      </w:r>
+    </w:p>
+    <w:p>
+      <w:pPr>
+        <w:spacing w:line="240" w:lineRule="auto"/>
+        <w:rPr>
+          <w:lang w:val="en-GB"/>
+        </w:rPr>
+      </w:pPr>
+      <w:r>
+        <w:rPr>
+          <w:lang w:val="en-GB"/>
+        </w:rPr>
+        <w:t xml:space="preserve">                            JSON_OBJECT(</w:t>
+      </w:r>
+    </w:p>
+    <w:p>
+      <w:pPr>
+        <w:spacing w:line="240" w:lineRule="auto"/>
+        <w:rPr>
+          <w:lang w:val="en-GB"/>
+        </w:rPr>
+      </w:pPr>
+      <w:r>
+        <w:rPr>
+          <w:lang w:val="en-GB"/>
+        </w:rPr>
+        <w:t xml:space="preserve">                                'nom' VALUE r.nomRegion,</w:t>
+      </w:r>
+    </w:p>
+    <w:p>
+      <w:pPr>
+        <w:spacing w:line="240" w:lineRule="auto"/>
+        <w:rPr>
+          <w:lang w:val="en-GB"/>
+        </w:rPr>
+      </w:pPr>
+      <w:r>
+        <w:rPr>
+          <w:lang w:val="en-GB"/>
+        </w:rPr>
+        <w:t xml:space="preserve">                                'dates' VALUE (</w:t>
+      </w:r>
+    </w:p>
+    <w:p>
+      <w:pPr>
+        <w:spacing w:line="240" w:lineRule="auto"/>
+        <w:rPr>
+          <w:lang w:val="en-GB"/>
+        </w:rPr>
+      </w:pPr>
+      <w:r>
+        <w:rPr>
+          <w:lang w:val="en-GB"/>
+        </w:rPr>
+        <w:t xml:space="preserve">                                    SELECT JSON_ARRAYAGG(</w:t>
+      </w:r>
+    </w:p>
+    <w:p>
+      <w:pPr>
+        <w:spacing w:line="240" w:lineRule="auto"/>
+        <w:rPr>
+          <w:lang w:val="en-GB"/>
+        </w:rPr>
+      </w:pPr>
+      <w:r>
+        <w:rPr>
+          <w:lang w:val="en-GB"/>
+        </w:rPr>
+        <w:t xml:space="preserve">                                        JSON_OBJECT(</w:t>
+      </w:r>
+    </w:p>
+    <w:p>
+      <w:pPr>
+        <w:spacing w:line="240" w:lineRule="auto"/>
+        <w:rPr>
+          <w:lang w:val="en-GB"/>
+        </w:rPr>
+      </w:pPr>
+      <w:r>
+        <w:rPr>
+          <w:lang w:val="en-GB"/>
+        </w:rPr>
+        <w:t xml:space="preserve">                                            'date' VALUE ds.dateSortie,</w:t>
+      </w:r>
+    </w:p>
+    <w:p>
+      <w:pPr>
+        <w:spacing w:line="240" w:lineRule="auto"/>
+        <w:rPr>
+          <w:lang w:val="en-GB"/>
+        </w:rPr>
+      </w:pPr>
+      <w:r>
+        <w:rPr>
+          <w:lang w:val="en-GB"/>
+        </w:rPr>
+        <w:t xml:space="preserve">                                            'statut' VALUE ds.statutSortie</w:t>
+      </w:r>
+    </w:p>
+    <w:p>
+      <w:pPr>
+        <w:spacing w:line="240" w:lineRule="auto"/>
+        <w:rPr>
+          <w:lang w:val="en-GB"/>
+        </w:rPr>
+      </w:pPr>
+      <w:r>
+        <w:rPr>
+          <w:lang w:val="en-GB"/>
+        </w:rPr>
+        <w:t xml:space="preserve">                                        ) ORDER BY ds.dateSortie</w:t>
+      </w:r>
+    </w:p>
+    <w:p>
+      <w:pPr>
+        <w:spacing w:line="240" w:lineRule="auto"/>
+      </w:pPr>
+      <w:r>
+        <w:rPr>
+          <w:lang w:val="en-GB"/>
+        </w:rPr>
+        <w:t xml:space="preserve">                                    </w:t>
+      </w:r>
+      <w:r>
+        <w:t>)</w:t>
+      </w:r>
+    </w:p>
+    <w:p>
+      <w:pPr>
+        <w:spacing w:line="240" w:lineRule="auto"/>
+      </w:pPr>
+      <w:r>
+        <w:t xml:space="preserve">                                    FROM DATESORTIE DS2</w:t>
+      </w:r>
+    </w:p>
+    <w:p>
+      <w:pPr>
+        <w:spacing w:line="240" w:lineRule="auto"/>
+      </w:pPr>
+      <w:r>
+        <w:t xml:space="preserve">                                    JOIN LOCALISATIONJEU LJ2 ON LJ2.idJeu = DS2.idJeu</w:t>
+      </w:r>
+    </w:p>
+    <w:p>
+      <w:pPr>
+        <w:spacing w:line="240" w:lineRule="auto"/>
+        <w:rPr>
+          <w:lang w:val="en-GB"/>
+        </w:rPr>
+      </w:pPr>
+      <w:r>
+        <w:t xml:space="preserve">                                    </w:t>
+      </w:r>
+      <w:r>
+        <w:rPr>
+          <w:lang w:val="en-GB"/>
+        </w:rPr>
+        <w:t xml:space="preserve">WHERE DS2.idJeu = j.idJeu </w:t>
+      </w:r>
+    </w:p>
+    <w:p>
+      <w:pPr>
+        <w:spacing w:line="240" w:lineRule="auto"/>
+        <w:rPr>
+          <w:lang w:val="en-GB"/>
+        </w:rPr>
+      </w:pPr>
+      <w:r>
+        <w:rPr>
+          <w:lang w:val="en-GB"/>
+        </w:rPr>
+        <w:t xml:space="preserve">                                      AND DS2.idPlateforme = DS.idPlateforme </w:t>
+      </w:r>
+    </w:p>
+    <w:p>
+      <w:pPr>
+        <w:spacing w:line="240" w:lineRule="auto"/>
+        <w:rPr>
+          <w:lang w:val="en-GB"/>
+        </w:rPr>
+      </w:pPr>
+      <w:r>
+        <w:rPr>
+          <w:lang w:val="en-GB"/>
+        </w:rPr>
+        <w:t xml:space="preserve">                                      AND LJ2.idRegion = LJ.idRegion</w:t>
+      </w:r>
+    </w:p>
+    <w:p>
+      <w:pPr>
+        <w:spacing w:line="240" w:lineRule="auto"/>
+        <w:rPr>
+          <w:lang w:val="en-GB"/>
+        </w:rPr>
+      </w:pPr>
+      <w:r>
+        <w:rPr>
+          <w:lang w:val="en-GB"/>
+        </w:rPr>
+        <w:t xml:space="preserve">                                )</w:t>
+      </w:r>
+    </w:p>
+    <w:p>
+      <w:pPr>
+        <w:spacing w:line="240" w:lineRule="auto"/>
+        <w:rPr>
+          <w:lang w:val="en-GB"/>
+        </w:rPr>
+      </w:pPr>
+      <w:r>
+        <w:rPr>
+          <w:lang w:val="en-GB"/>
+        </w:rPr>
+        <w:t xml:space="preserve">                            ) ORDER BY r.nomRegion</w:t>
+      </w:r>
+    </w:p>
+    <w:p>
+      <w:pPr>
+        <w:spacing w:line="240" w:lineRule="auto"/>
+        <w:rPr>
+          <w:lang w:val="en-GB"/>
+        </w:rPr>
+      </w:pPr>
+      <w:r>
+        <w:rPr>
+          <w:lang w:val="en-GB"/>
+        </w:rPr>
+        <w:t xml:space="preserve">                        )</w:t>
+      </w:r>
+    </w:p>
+    <w:p>
+      <w:pPr>
+        <w:spacing w:line="240" w:lineRule="auto"/>
+        <w:rPr>
+          <w:lang w:val="en-GB"/>
+        </w:rPr>
+      </w:pPr>
+      <w:r>
+        <w:rPr>
+          <w:lang w:val="en-GB"/>
+        </w:rPr>
+        <w:t xml:space="preserve">                        FROM DATESORTIE ds</w:t>
+      </w:r>
+    </w:p>
+    <w:p>
+      <w:pPr>
+        <w:spacing w:line="240" w:lineRule="auto"/>
+      </w:pPr>
+      <w:r>
+        <w:rPr>
+          <w:lang w:val="en-GB"/>
+        </w:rPr>
         <w:lastRenderedPageBreak/>
-        <w:t>CREATE TABLE PERSPECTIVEJOUEURJEU (</w:t>
-      </w:r>
-    </w:p>
-    <w:p>
-      <w:pPr>
-        <w:spacing w:line="240" w:lineRule="auto"/>
-      </w:pPr>
-      <w:r>
-        <w:t xml:space="preserve">    idPerspectiveJoueur NUMBER,</w:t>
-      </w:r>
-    </w:p>
-    <w:p>
-      <w:pPr>
-        <w:spacing w:line="240" w:lineRule="auto"/>
-      </w:pPr>
-      <w:r>
-        <w:t xml:space="preserve">    idJeu NUMBER,</w:t>
-      </w:r>
-    </w:p>
-    <w:p>
-      <w:pPr>
-        <w:spacing w:line="240" w:lineRule="auto"/>
-      </w:pPr>
-      <w:r>
-        <w:t xml:space="preserve">    FOREIGN KEY (idPerspectiveJoueur) REFERENCES PERSPECTIVEJOUEUR(idPerspectiveJoueur),</w:t>
-      </w:r>
-    </w:p>
-    <w:p>
-      <w:pPr>
-        <w:spacing w:line="240" w:lineRule="auto"/>
-        <w:rPr>
-          <w:lang w:val="en-GB"/>
-        </w:rPr>
-      </w:pPr>
-      <w:r>
-        <w:t xml:space="preserve">    </w:t>
-      </w:r>
-      <w:r>
-        <w:rPr>
-          <w:lang w:val="en-GB"/>
-        </w:rPr>
-        <w:t>FOREIGN KEY (idJeu) REFERENCES Jeu(idJeu)</w:t>
-      </w:r>
-    </w:p>
-    <w:p>
-      <w:pPr>
-        <w:spacing w:line="240" w:lineRule="auto"/>
-        <w:rPr>
-          <w:lang w:val="en-GB"/>
-        </w:rPr>
-      </w:pPr>
-      <w:r>
-        <w:rPr>
-          <w:lang w:val="en-GB"/>
-        </w:rPr>
-        <w:t>);</w:t>
-      </w:r>
-    </w:p>
-    <w:p>
-      <w:pPr>
-        <w:spacing w:line="240" w:lineRule="auto"/>
-        <w:rPr>
-          <w:lang w:val="en-GB"/>
-        </w:rPr>
-      </w:pPr>
-    </w:p>
-    <w:p>
-      <w:pPr>
-        <w:spacing w:line="240" w:lineRule="auto"/>
-        <w:rPr>
-          <w:lang w:val="en-GB"/>
-        </w:rPr>
-      </w:pPr>
-      <w:r>
-        <w:rPr>
-          <w:lang w:val="en-GB"/>
-        </w:rPr>
-        <w:t>CREATE TABLE EDITEURE (</w:t>
-      </w:r>
-    </w:p>
-    <w:p>
-      <w:pPr>
-        <w:spacing w:line="240" w:lineRule="auto"/>
-        <w:rPr>
-          <w:lang w:val="en-GB"/>
-        </w:rPr>
-      </w:pPr>
-      <w:r>
-        <w:rPr>
-          <w:lang w:val="en-GB"/>
-        </w:rPr>
-        <w:t xml:space="preserve">    idEditeur NUMBER PRIMARY KEY,</w:t>
-      </w:r>
-    </w:p>
-    <w:p>
-      <w:pPr>
-        <w:spacing w:line="240" w:lineRule="auto"/>
-        <w:rPr>
-          <w:lang w:val="en-GB"/>
-        </w:rPr>
-      </w:pPr>
-      <w:r>
-        <w:rPr>
-          <w:lang w:val="en-GB"/>
-        </w:rPr>
-        <w:t xml:space="preserve">    nomEditeur VARCHAR2(255)    </w:t>
-      </w:r>
-    </w:p>
-    <w:p>
-      <w:pPr>
-        <w:spacing w:line="240" w:lineRule="auto"/>
-        <w:rPr>
-          <w:lang w:val="en-GB"/>
-        </w:rPr>
-      </w:pPr>
-      <w:r>
-        <w:rPr>
-          <w:lang w:val="en-GB"/>
-        </w:rPr>
-        <w:t>);</w:t>
-      </w:r>
-    </w:p>
-    <w:p>
-      <w:pPr>
-        <w:spacing w:line="240" w:lineRule="auto"/>
-        <w:rPr>
-          <w:lang w:val="en-GB"/>
-        </w:rPr>
-      </w:pPr>
-    </w:p>
-    <w:p>
-      <w:pPr>
-        <w:spacing w:line="240" w:lineRule="auto"/>
-        <w:rPr>
-          <w:lang w:val="en-GB"/>
-        </w:rPr>
-      </w:pPr>
-      <w:r>
-        <w:rPr>
-          <w:lang w:val="en-GB"/>
-        </w:rPr>
-        <w:t>CREATE TABLE EDITEURJEU (</w:t>
-      </w:r>
-    </w:p>
-    <w:p>
-      <w:pPr>
-        <w:spacing w:line="240" w:lineRule="auto"/>
-        <w:rPr>
-          <w:lang w:val="en-GB"/>
-        </w:rPr>
-      </w:pPr>
-      <w:r>
-        <w:rPr>
-          <w:lang w:val="en-GB"/>
-        </w:rPr>
-        <w:t xml:space="preserve">    idEditeur NUMBER,</w:t>
-      </w:r>
-    </w:p>
-    <w:p>
-      <w:pPr>
-        <w:spacing w:line="240" w:lineRule="auto"/>
-        <w:rPr>
-          <w:lang w:val="en-GB"/>
-        </w:rPr>
-      </w:pPr>
-      <w:r>
-        <w:rPr>
-          <w:lang w:val="en-GB"/>
-        </w:rPr>
-        <w:t xml:space="preserve">    idJeu NUMBER,</w:t>
-      </w:r>
-    </w:p>
-    <w:p>
-      <w:pPr>
-        <w:spacing w:line="240" w:lineRule="auto"/>
-        <w:rPr>
-          <w:lang w:val="en-GB"/>
-        </w:rPr>
-      </w:pPr>
-      <w:r>
-        <w:rPr>
-          <w:lang w:val="en-GB"/>
-        </w:rPr>
-        <w:t xml:space="preserve">    FOREIGN KEY (idEditeur) REFERENCES EDITEURE(idEditeur),</w:t>
-      </w:r>
-    </w:p>
-    <w:p>
-      <w:pPr>
-        <w:spacing w:line="240" w:lineRule="auto"/>
-        <w:rPr>
-          <w:lang w:val="en-GB"/>
-        </w:rPr>
-      </w:pPr>
-      <w:r>
-        <w:rPr>
-          <w:lang w:val="en-GB"/>
-        </w:rPr>
-        <w:t xml:space="preserve">    FOREIGN KEY (idJeu) REFERENCES Jeu(idJeu)</w:t>
-      </w:r>
-    </w:p>
-    <w:p>
-      <w:pPr>
-        <w:spacing w:line="240" w:lineRule="auto"/>
-        <w:rPr>
-          <w:lang w:val="en-GB"/>
-        </w:rPr>
-      </w:pPr>
-      <w:r>
-        <w:rPr>
-          <w:lang w:val="en-GB"/>
-        </w:rPr>
-        <w:t>);</w:t>
-      </w:r>
-    </w:p>
-    <w:p>
-      <w:pPr>
-        <w:spacing w:line="240" w:lineRule="auto"/>
-        <w:rPr>
-          <w:lang w:val="en-GB"/>
-        </w:rPr>
-      </w:pPr>
-      <w:r>
-        <w:rPr>
-          <w:lang w:val="en-GB"/>
-        </w:rPr>
-        <w:t>SELECT * FROM GENREJEU GJ</w:t>
-      </w:r>
-    </w:p>
-    <w:p>
-      <w:pPr>
-        <w:spacing w:line="240" w:lineRule="auto"/>
-        <w:rPr>
-          <w:lang w:val="en-GB"/>
-        </w:rPr>
-      </w:pPr>
-      <w:r>
-        <w:rPr>
-          <w:lang w:val="en-GB"/>
-        </w:rPr>
-        <w:t>JOIN GENRE G ON G.idGenre = GJ.idGenre</w:t>
-      </w:r>
-    </w:p>
-    <w:p>
-      <w:pPr>
-        <w:spacing w:line="240" w:lineRule="auto"/>
-        <w:rPr>
-          <w:lang w:val="en-GB"/>
-        </w:rPr>
-      </w:pPr>
-      <w:r>
-        <w:rPr>
-          <w:lang w:val="en-GB"/>
-        </w:rPr>
-        <w:t>WHERE idJeu = 4035;</w:t>
-      </w:r>
-    </w:p>
-    <w:p>
-      <w:pPr>
-        <w:spacing w:line="240" w:lineRule="auto"/>
-        <w:rPr>
-          <w:lang w:val="en-GB"/>
-        </w:rPr>
-      </w:pPr>
-    </w:p>
-    <w:p>
-      <w:pPr>
-        <w:spacing w:line="240" w:lineRule="auto"/>
-        <w:rPr>
-          <w:lang w:val="en-GB"/>
-        </w:rPr>
-      </w:pPr>
-      <w:r>
-        <w:rPr>
-          <w:lang w:val="en-GB"/>
-        </w:rPr>
-        <w:t>// Donne Street FIGHTER II</w:t>
-      </w:r>
-    </w:p>
-    <w:p>
-      <w:pPr>
-        <w:spacing w:line="240" w:lineRule="auto"/>
-        <w:rPr>
-          <w:lang w:val="en-GB"/>
-        </w:rPr>
-      </w:pPr>
-      <w:r>
-        <w:rPr>
-          <w:lang w:val="en-GB"/>
-        </w:rPr>
-        <w:t>INSERT INTO EDITEURE (idEditeur, nomEditeur) VALUES (1, 'Capcom');</w:t>
-      </w:r>
-    </w:p>
-    <w:p>
-      <w:pPr>
-        <w:spacing w:line="240" w:lineRule="auto"/>
-        <w:rPr>
-          <w:lang w:val="en-GB"/>
-        </w:rPr>
-      </w:pPr>
-      <w:r>
-        <w:rPr>
-          <w:lang w:val="en-GB"/>
-        </w:rPr>
-        <w:t>INSERT INTO EDITEURE (idEditeur, nomEditeur) VALUES (2, 'Playtronic');</w:t>
-      </w:r>
-    </w:p>
-    <w:p>
-      <w:pPr>
-        <w:spacing w:line="240" w:lineRule="auto"/>
-        <w:rPr>
-          <w:lang w:val="en-GB"/>
-        </w:rPr>
-      </w:pPr>
-      <w:r>
-        <w:rPr>
-          <w:lang w:val="en-GB"/>
-        </w:rPr>
-        <w:t>INSERT INTO EDITEURJEU (idEditeur, idJeu) VALUES (1, 39306);</w:t>
-      </w:r>
-    </w:p>
-    <w:p>
-      <w:pPr>
-        <w:spacing w:line="240" w:lineRule="auto"/>
-        <w:rPr>
-          <w:lang w:val="en-GB"/>
-        </w:rPr>
-      </w:pPr>
-      <w:r>
-        <w:rPr>
-          <w:lang w:val="en-GB"/>
-        </w:rPr>
-        <w:t>INSERT INTO EDITEURJEU (idEditeur, idJeu) VALUES (2, 39306);</w:t>
-      </w:r>
-    </w:p>
-    <w:p>
-      <w:pPr>
-        <w:spacing w:line="240" w:lineRule="auto"/>
-        <w:rPr>
-          <w:lang w:val="en-GB"/>
-        </w:rPr>
-      </w:pPr>
-      <w:r>
-        <w:rPr>
-          <w:lang w:val="en-GB"/>
-        </w:rPr>
-        <w:t>INSERT INTO PERSPECTIVEJOUEUR (idPerspectiveJoueur, nomPerspectiveJoueur) VALUES (1, 'Side view');</w:t>
-      </w:r>
-    </w:p>
-    <w:p>
-      <w:pPr>
-        <w:spacing w:line="240" w:lineRule="auto"/>
-      </w:pPr>
-      <w:r>
-        <w:t>INSERT INTO PERSPECTIVEJOUEURJEU (idPerspectiveJoueur, idJeu) VALUES (1, 39306);</w:t>
-      </w:r>
-    </w:p>
-    <w:p>
-      <w:pPr>
-        <w:spacing w:line="240" w:lineRule="auto"/>
-        <w:rPr>
-          <w:lang w:val="en-GB"/>
-        </w:rPr>
-      </w:pPr>
-      <w:r>
-        <w:rPr>
-          <w:lang w:val="en-GB"/>
-        </w:rPr>
-        <w:t>INSERT INTO SERIEE (idSerie, nomSerie) VALUES (1, 'Street Fighter II');</w:t>
-      </w:r>
-    </w:p>
-    <w:p>
-      <w:pPr>
-        <w:spacing w:line="240" w:lineRule="auto"/>
-        <w:rPr>
-          <w:lang w:val="en-GB"/>
-        </w:rPr>
-      </w:pPr>
-      <w:r>
-        <w:rPr>
-          <w:lang w:val="en-GB"/>
-        </w:rPr>
-        <w:t>INSERT INTO SERIEE (idSerie, nomSerie) VALUES (2, 'Street Fighter');</w:t>
-      </w:r>
-    </w:p>
-    <w:p>
-      <w:pPr>
-        <w:spacing w:line="240" w:lineRule="auto"/>
-        <w:rPr>
-          <w:lang w:val="en-GB"/>
-        </w:rPr>
-      </w:pPr>
-      <w:r>
-        <w:rPr>
-          <w:lang w:val="en-GB"/>
-        </w:rPr>
-        <w:t>INSERT INTO SERIEJEU (idSerie, idJeu) VALUES (1, 39306);</w:t>
-      </w:r>
-    </w:p>
-    <w:p>
-      <w:pPr>
-        <w:spacing w:line="240" w:lineRule="auto"/>
-        <w:rPr>
-          <w:lang w:val="en-GB"/>
-        </w:rPr>
-      </w:pPr>
-      <w:r>
-        <w:rPr>
-          <w:lang w:val="en-GB"/>
-        </w:rPr>
-        <w:t>INSERT INTO SERIEJEU (idSerie, idJeu) VALUES (2, 39306);</w:t>
-      </w:r>
-    </w:p>
-    <w:p>
-      <w:pPr>
-        <w:spacing w:line="240" w:lineRule="auto"/>
-        <w:rPr>
-          <w:lang w:val="en-GB"/>
-        </w:rPr>
-      </w:pPr>
-    </w:p>
-    <w:p>
-      <w:pPr>
-        <w:spacing w:line="240" w:lineRule="auto"/>
-        <w:rPr>
-          <w:lang w:val="en-GB"/>
-        </w:rPr>
-      </w:pPr>
-      <w:r>
-        <w:rPr>
-          <w:lang w:val="en-GB"/>
-        </w:rPr>
-        <w:t>// Donnee Rapala Fishing Franzy 2009</w:t>
-      </w:r>
-    </w:p>
-    <w:p>
-      <w:pPr>
-        <w:spacing w:line="240" w:lineRule="auto"/>
-        <w:rPr>
-          <w:lang w:val="en-GB"/>
-        </w:rPr>
-      </w:pPr>
-      <w:r>
-        <w:rPr>
-          <w:lang w:val="en-GB"/>
-        </w:rPr>
-        <w:t>INSERT INTO DEVELOPPEUR (idDeveloppeur, nomDeveloppeur) VALUES (1, 'FUN Labs');</w:t>
-      </w:r>
-    </w:p>
-    <w:p>
-      <w:pPr>
-        <w:spacing w:line="240" w:lineRule="auto"/>
-        <w:rPr>
-          <w:lang w:val="en-GB"/>
-        </w:rPr>
-      </w:pPr>
-      <w:r>
-        <w:rPr>
-          <w:lang w:val="en-GB"/>
-        </w:rPr>
-        <w:t>INSERT INTO DEVELOPPEURJEU (idDeveloppeur, idJeu) VALUES (1, 7155);</w:t>
-      </w:r>
-    </w:p>
-    <w:p>
-      <w:pPr>
-        <w:spacing w:line="240" w:lineRule="auto"/>
-        <w:rPr>
-          <w:lang w:val="en-GB"/>
-        </w:rPr>
-      </w:pPr>
-      <w:r>
-        <w:rPr>
-          <w:lang w:val="en-GB"/>
-        </w:rPr>
-        <w:t>INSERT INTO EDITEURE (idEditeur, nomEditeur) VALUES (3, 'Activision');</w:t>
-      </w:r>
-    </w:p>
-    <w:p>
-      <w:pPr>
-        <w:spacing w:line="240" w:lineRule="auto"/>
-        <w:rPr>
-          <w:lang w:val="en-GB"/>
-        </w:rPr>
-      </w:pPr>
-      <w:r>
-        <w:rPr>
-          <w:lang w:val="en-GB"/>
-        </w:rPr>
-        <w:t>INSERT INTO EDITEURJEU (idEditeur, idJeu) VALUES (3, 7155);</w:t>
-      </w:r>
-    </w:p>
-    <w:p>
-      <w:pPr>
-        <w:spacing w:line="240" w:lineRule="auto"/>
-        <w:rPr>
-          <w:lang w:val="en-GB"/>
-        </w:rPr>
-      </w:pPr>
-    </w:p>
-    <w:p>
-      <w:pPr>
-        <w:spacing w:line="240" w:lineRule="auto"/>
-        <w:rPr>
-          <w:lang w:val="en-GB"/>
-        </w:rPr>
-      </w:pPr>
-      <w:r>
-        <w:rPr>
-          <w:lang w:val="en-GB"/>
-        </w:rPr>
-        <w:t>// Donnee NBA Street</w:t>
-      </w:r>
-    </w:p>
-    <w:p>
-      <w:pPr>
-        <w:spacing w:line="240" w:lineRule="auto"/>
-      </w:pPr>
-      <w:r>
-        <w:t>INSERT INTO DEVELOPPEUR (idDeveloppeur, nomDeveloppeur) VALUES (2, 'EA Canada');</w:t>
-      </w:r>
-    </w:p>
-    <w:p>
-      <w:pPr>
-        <w:spacing w:line="240" w:lineRule="auto"/>
-      </w:pPr>
-      <w:r>
-        <w:lastRenderedPageBreak/>
-        <w:t>INSERT INTO DEVELOPPEUR (idDeveloppeur, nomDeveloppeur) VALUES (3, 'NuFX');</w:t>
-      </w:r>
-    </w:p>
-    <w:p>
-      <w:pPr>
-        <w:spacing w:line="240" w:lineRule="auto"/>
-      </w:pPr>
-      <w:r>
-        <w:t>INSERT INTO DEVELOPPEURJEU (idDeveloppeur, idJeu) VALUES (2, 4035);</w:t>
-      </w:r>
-    </w:p>
-    <w:p>
-      <w:pPr>
-        <w:spacing w:line="240" w:lineRule="auto"/>
-      </w:pPr>
-      <w:r>
-        <w:t>INSERT INTO DEVELOPPEURJEU (idDeveloppeur, idJeu) VALUES (3, 4035);</w:t>
-      </w:r>
-    </w:p>
-    <w:p>
-      <w:pPr>
-        <w:spacing w:line="240" w:lineRule="auto"/>
-      </w:pPr>
-      <w:r>
-        <w:t>INSERT INTO EDITEURE (idEditeur, nomEditeur) VALUES (4, 'EA Sports BIG');</w:t>
-      </w:r>
-    </w:p>
-    <w:p>
-      <w:pPr>
-        <w:spacing w:line="240" w:lineRule="auto"/>
-        <w:rPr>
-          <w:lang w:val="en-GB"/>
-        </w:rPr>
-      </w:pPr>
-      <w:r>
-        <w:rPr>
-          <w:lang w:val="en-GB"/>
-        </w:rPr>
-        <w:t>INSERT INTO EDITEURE (idEditeur, nomEditeur) VALUES (5, 'Square Electronic Arts');</w:t>
-      </w:r>
-    </w:p>
-    <w:p>
-      <w:pPr>
-        <w:spacing w:line="240" w:lineRule="auto"/>
-        <w:rPr>
-          <w:lang w:val="en-GB"/>
-        </w:rPr>
-      </w:pPr>
-      <w:r>
-        <w:rPr>
-          <w:lang w:val="en-GB"/>
-        </w:rPr>
-        <w:t>INSERT INTO EDITEURJEU (idEditeur, idJeu) VALUES (4, 4035);</w:t>
-      </w:r>
-    </w:p>
-    <w:p>
-      <w:pPr>
-        <w:spacing w:line="240" w:lineRule="auto"/>
-        <w:rPr>
-          <w:lang w:val="en-GB"/>
-        </w:rPr>
-      </w:pPr>
-      <w:r>
-        <w:rPr>
-          <w:lang w:val="en-GB"/>
-        </w:rPr>
-        <w:t>INSERT INTO EDITEURJEU (idEditeur, idJeu) VALUES (5, 4035);</w:t>
-      </w:r>
-    </w:p>
-    <w:p>
-      <w:pPr>
-        <w:spacing w:line="240" w:lineRule="auto"/>
-        <w:rPr>
-          <w:lang w:val="en-GB"/>
-        </w:rPr>
-      </w:pPr>
-      <w:r>
-        <w:rPr>
-          <w:lang w:val="en-GB"/>
-        </w:rPr>
-        <w:t>INSERT INTO PERSPECTIVEJOUEUR (idPerspectiveJoueur, nomPerspectiveJoueur) VALUES (2, 'Third person');</w:t>
-      </w:r>
-    </w:p>
-    <w:p>
-      <w:pPr>
-        <w:spacing w:line="240" w:lineRule="auto"/>
-      </w:pPr>
-      <w:r>
-        <w:t>INSERT INTO PERSPECTIVEJOUEURJEU (idPerspectiveJoueur, idJeu) VALUES (2, 4035);</w:t>
-      </w:r>
-    </w:p>
-    <w:p>
-      <w:pPr>
-        <w:spacing w:line="240" w:lineRule="auto"/>
-        <w:rPr>
-          <w:lang w:val="en-GB"/>
-        </w:rPr>
-      </w:pPr>
-      <w:r>
-        <w:rPr>
-          <w:lang w:val="en-GB"/>
-        </w:rPr>
-        <w:t>INSERT INTO SERIEE (idSerie, nomSerie) VALUES (3, 'NBA Street');</w:t>
-      </w:r>
-    </w:p>
-    <w:p>
-      <w:pPr>
-        <w:spacing w:line="240" w:lineRule="auto"/>
-        <w:rPr>
-          <w:lang w:val="en-GB"/>
-        </w:rPr>
-      </w:pPr>
-      <w:r>
-        <w:rPr>
-          <w:lang w:val="en-GB"/>
-        </w:rPr>
-        <w:t>INSERT INTO SERIEJEU (idSerie, idJeu) VALUES (3, 4035);</w:t>
-      </w:r>
-    </w:p>
-    <w:p>
-      <w:pPr>
-        <w:pStyle w:val="Titre2"/>
-      </w:pPr>
-      <w:bookmarkStart w:id="20" w:name="_Toc199192313"/>
-      <w:r>
-        <w:t>DETAIL SORTIES :</w:t>
-      </w:r>
-      <w:bookmarkEnd w:id="20"/>
-    </w:p>
-    <w:p>
-      <w:pPr>
-        <w:spacing w:line="240" w:lineRule="auto"/>
-        <w:rPr>
-          <w:lang w:val="en-GB"/>
-        </w:rPr>
-      </w:pPr>
-      <w:r>
-        <w:rPr>
-          <w:lang w:val="en-GB"/>
-        </w:rPr>
-        <w:t>CREATE OR REPLACE FUNCTION DETAIL_SORTIES(p_idJeu IN NUMBER)</w:t>
-      </w:r>
-    </w:p>
-    <w:p>
-      <w:pPr>
-        <w:spacing w:line="240" w:lineRule="auto"/>
-        <w:rPr>
-          <w:lang w:val="en-GB"/>
-        </w:rPr>
-      </w:pPr>
-      <w:r>
-        <w:rPr>
-          <w:lang w:val="en-GB"/>
-        </w:rPr>
-        <w:t>RETURN CLOB</w:t>
-      </w:r>
-    </w:p>
-    <w:p>
-      <w:pPr>
-        <w:spacing w:line="240" w:lineRule="auto"/>
-        <w:rPr>
-          <w:lang w:val="en-GB"/>
-        </w:rPr>
-      </w:pPr>
-      <w:r>
-        <w:rPr>
-          <w:lang w:val="en-GB"/>
-        </w:rPr>
-        <w:t>IS</w:t>
-      </w:r>
-    </w:p>
-    <w:p>
-      <w:pPr>
-        <w:spacing w:line="240" w:lineRule="auto"/>
-        <w:rPr>
-          <w:lang w:val="en-GB"/>
-        </w:rPr>
-      </w:pPr>
-      <w:r>
-        <w:rPr>
-          <w:lang w:val="en-GB"/>
-        </w:rPr>
-        <w:t xml:space="preserve">    v_json CLOB;</w:t>
-      </w:r>
-    </w:p>
-    <w:p>
-      <w:pPr>
-        <w:spacing w:line="240" w:lineRule="auto"/>
-        <w:rPr>
-          <w:lang w:val="en-GB"/>
-        </w:rPr>
-      </w:pPr>
-      <w:r>
-        <w:rPr>
-          <w:lang w:val="en-GB"/>
-        </w:rPr>
-        <w:t>BEGIN</w:t>
-      </w:r>
-    </w:p>
-    <w:p>
-      <w:pPr>
-        <w:spacing w:line="240" w:lineRule="auto"/>
-        <w:rPr>
-          <w:lang w:val="en-GB"/>
-        </w:rPr>
-      </w:pPr>
-      <w:r>
-        <w:rPr>
-          <w:lang w:val="en-GB"/>
-        </w:rPr>
-        <w:t xml:space="preserve">    SELECT JSON_OBJECT(</w:t>
-      </w:r>
-    </w:p>
-    <w:p>
-      <w:pPr>
-        <w:spacing w:line="240" w:lineRule="auto"/>
-        <w:rPr>
-          <w:lang w:val="en-GB"/>
-        </w:rPr>
-      </w:pPr>
-      <w:r>
-        <w:rPr>
-          <w:lang w:val="en-GB"/>
-        </w:rPr>
-        <w:t xml:space="preserve">        'idJeu' VALUE j.idJeu,</w:t>
-      </w:r>
-    </w:p>
-    <w:p>
-      <w:pPr>
-        <w:spacing w:line="240" w:lineRule="auto"/>
-      </w:pPr>
-      <w:r>
-        <w:rPr>
-          <w:lang w:val="en-GB"/>
-        </w:rPr>
-        <w:t xml:space="preserve">        </w:t>
-      </w:r>
-      <w:r>
-        <w:t>'titre' VALUE j.titreJeu,</w:t>
-      </w:r>
-    </w:p>
-    <w:p>
-      <w:pPr>
-        <w:spacing w:line="240" w:lineRule="auto"/>
-      </w:pPr>
-      <w:r>
-        <w:t xml:space="preserve">        'plateformes' VALUE (</w:t>
-      </w:r>
-    </w:p>
-    <w:p>
-      <w:pPr>
-        <w:spacing w:line="240" w:lineRule="auto"/>
-        <w:rPr>
-          <w:lang w:val="en-GB"/>
-        </w:rPr>
-      </w:pPr>
-      <w:r>
-        <w:t xml:space="preserve">            </w:t>
-      </w:r>
-      <w:r>
-        <w:rPr>
-          <w:lang w:val="en-GB"/>
-        </w:rPr>
-        <w:t>SELECT JSON_ARRAYAGG(</w:t>
-      </w:r>
-    </w:p>
-    <w:p>
-      <w:pPr>
-        <w:spacing w:line="240" w:lineRule="auto"/>
-        <w:rPr>
-          <w:lang w:val="en-GB"/>
-        </w:rPr>
-      </w:pPr>
-      <w:r>
-        <w:rPr>
-          <w:lang w:val="en-GB"/>
-        </w:rPr>
-        <w:t xml:space="preserve">                JSON_OBJECT(</w:t>
-      </w:r>
-    </w:p>
-    <w:p>
-      <w:pPr>
-        <w:spacing w:line="240" w:lineRule="auto"/>
-        <w:rPr>
-          <w:lang w:val="en-GB"/>
-        </w:rPr>
-      </w:pPr>
-      <w:r>
-        <w:rPr>
-          <w:lang w:val="en-GB"/>
-        </w:rPr>
-        <w:t xml:space="preserve">                    'nom' VALUE p.nomPlateforme,</w:t>
-      </w:r>
-    </w:p>
-    <w:p>
-      <w:pPr>
-        <w:spacing w:line="240" w:lineRule="auto"/>
-        <w:rPr>
-          <w:lang w:val="en-GB"/>
-        </w:rPr>
-      </w:pPr>
-      <w:r>
-        <w:rPr>
-          <w:lang w:val="en-GB"/>
-        </w:rPr>
-        <w:t xml:space="preserve">                    'regions' VALUE (</w:t>
-      </w:r>
-    </w:p>
-    <w:p>
-      <w:pPr>
-        <w:spacing w:line="240" w:lineRule="auto"/>
-        <w:rPr>
-          <w:lang w:val="en-GB"/>
-        </w:rPr>
-      </w:pPr>
-      <w:r>
-        <w:rPr>
-          <w:lang w:val="en-GB"/>
-        </w:rPr>
-        <w:t xml:space="preserve">                        SELECT JSON_ARRAYAGG(</w:t>
-      </w:r>
-    </w:p>
-    <w:p>
-      <w:pPr>
-        <w:spacing w:line="240" w:lineRule="auto"/>
-        <w:rPr>
-          <w:lang w:val="en-GB"/>
-        </w:rPr>
-      </w:pPr>
-      <w:r>
-        <w:rPr>
-          <w:lang w:val="en-GB"/>
-        </w:rPr>
-        <w:t xml:space="preserve">                            JSON_OBJECT(</w:t>
-      </w:r>
-    </w:p>
-    <w:p>
-      <w:pPr>
-        <w:spacing w:line="240" w:lineRule="auto"/>
-        <w:rPr>
-          <w:lang w:val="en-GB"/>
-        </w:rPr>
-      </w:pPr>
-      <w:r>
-        <w:rPr>
-          <w:lang w:val="en-GB"/>
-        </w:rPr>
-        <w:t xml:space="preserve">                                'nom' VALUE r.nomRegion,</w:t>
-      </w:r>
-    </w:p>
-    <w:p>
-      <w:pPr>
-        <w:spacing w:line="240" w:lineRule="auto"/>
-        <w:rPr>
-          <w:lang w:val="en-GB"/>
-        </w:rPr>
-      </w:pPr>
-      <w:r>
-        <w:rPr>
-          <w:lang w:val="en-GB"/>
-        </w:rPr>
-        <w:t xml:space="preserve">                                'dates' VALUE (</w:t>
-      </w:r>
-    </w:p>
-    <w:p>
-      <w:pPr>
-        <w:spacing w:line="240" w:lineRule="auto"/>
-        <w:rPr>
-          <w:lang w:val="en-GB"/>
-        </w:rPr>
-      </w:pPr>
-      <w:r>
-        <w:rPr>
-          <w:lang w:val="en-GB"/>
-        </w:rPr>
-        <w:t xml:space="preserve">                                    SELECT JSON_ARRAYAGG(</w:t>
-      </w:r>
-    </w:p>
-    <w:p>
-      <w:pPr>
-        <w:spacing w:line="240" w:lineRule="auto"/>
-        <w:rPr>
-          <w:lang w:val="en-GB"/>
-        </w:rPr>
-      </w:pPr>
-      <w:r>
-        <w:rPr>
-          <w:lang w:val="en-GB"/>
-        </w:rPr>
-        <w:t xml:space="preserve">                                        JSON_OBJECT(</w:t>
-      </w:r>
-    </w:p>
-    <w:p>
-      <w:pPr>
-        <w:spacing w:line="240" w:lineRule="auto"/>
-        <w:rPr>
-          <w:lang w:val="en-GB"/>
-        </w:rPr>
-      </w:pPr>
-      <w:r>
-        <w:rPr>
-          <w:lang w:val="en-GB"/>
-        </w:rPr>
-        <w:t xml:space="preserve">                                            'date' VALUE ds.dateSortie,</w:t>
-      </w:r>
-    </w:p>
-    <w:p>
-      <w:pPr>
-        <w:spacing w:line="240" w:lineRule="auto"/>
-        <w:rPr>
-          <w:lang w:val="en-GB"/>
-        </w:rPr>
-      </w:pPr>
-      <w:r>
-        <w:rPr>
-          <w:lang w:val="en-GB"/>
-        </w:rPr>
-        <w:t xml:space="preserve">                                            'statut' VALUE ds.statutSortie</w:t>
-      </w:r>
-    </w:p>
-    <w:p>
-      <w:pPr>
-        <w:spacing w:line="240" w:lineRule="auto"/>
-        <w:rPr>
-          <w:lang w:val="en-GB"/>
-        </w:rPr>
-      </w:pPr>
-      <w:r>
-        <w:rPr>
-          <w:lang w:val="en-GB"/>
-        </w:rPr>
-        <w:t xml:space="preserve">                                        ) ORDER BY ds.dateSortie</w:t>
-      </w:r>
-    </w:p>
-    <w:p>
-      <w:pPr>
-        <w:spacing w:line="240" w:lineRule="auto"/>
-      </w:pPr>
-      <w:r>
-        <w:rPr>
-          <w:lang w:val="en-GB"/>
-        </w:rPr>
-        <w:t xml:space="preserve">                                    </w:t>
-      </w:r>
-      <w:r>
-        <w:t>)</w:t>
-      </w:r>
-    </w:p>
-    <w:p>
-      <w:pPr>
-        <w:spacing w:line="240" w:lineRule="auto"/>
-      </w:pPr>
-      <w:r>
-        <w:t xml:space="preserve">                                    FROM DATESORTIE DS2</w:t>
-      </w:r>
-    </w:p>
-    <w:p>
-      <w:pPr>
-        <w:spacing w:line="240" w:lineRule="auto"/>
-      </w:pPr>
-      <w:r>
-        <w:t xml:space="preserve">                                    JOIN LOCALISATIONJEU LJ2 ON LJ2.idJeu = DS2.idJeu</w:t>
-      </w:r>
-    </w:p>
-    <w:p>
-      <w:pPr>
-        <w:spacing w:line="240" w:lineRule="auto"/>
-        <w:rPr>
-          <w:lang w:val="en-GB"/>
-        </w:rPr>
-      </w:pPr>
-      <w:r>
-        <w:t xml:space="preserve">                                    </w:t>
-      </w:r>
-      <w:r>
-        <w:rPr>
-          <w:lang w:val="en-GB"/>
-        </w:rPr>
-        <w:t xml:space="preserve">WHERE DS2.idJeu = j.idJeu </w:t>
-      </w:r>
-    </w:p>
-    <w:p>
-      <w:pPr>
-        <w:spacing w:line="240" w:lineRule="auto"/>
-        <w:rPr>
-          <w:lang w:val="en-GB"/>
-        </w:rPr>
-      </w:pPr>
-      <w:r>
-        <w:rPr>
-          <w:lang w:val="en-GB"/>
-        </w:rPr>
-        <w:t xml:space="preserve">                                      AND DS2.idPlateforme = DS.idPlateforme </w:t>
-      </w:r>
-    </w:p>
-    <w:p>
-      <w:pPr>
-        <w:spacing w:line="240" w:lineRule="auto"/>
-        <w:rPr>
-          <w:lang w:val="en-GB"/>
-        </w:rPr>
-      </w:pPr>
-      <w:r>
-        <w:rPr>
-          <w:lang w:val="en-GB"/>
-        </w:rPr>
-        <w:t xml:space="preserve">                                      AND LJ2.idRegion = LJ.idRegion</w:t>
-      </w:r>
-    </w:p>
-    <w:p>
-      <w:pPr>
-        <w:spacing w:line="240" w:lineRule="auto"/>
-        <w:rPr>
-          <w:lang w:val="en-GB"/>
-        </w:rPr>
-      </w:pPr>
-      <w:r>
-        <w:rPr>
-          <w:lang w:val="en-GB"/>
-        </w:rPr>
-        <w:t xml:space="preserve">                                )</w:t>
-      </w:r>
-    </w:p>
-    <w:p>
-      <w:pPr>
-        <w:spacing w:line="240" w:lineRule="auto"/>
-        <w:rPr>
-          <w:lang w:val="en-GB"/>
-        </w:rPr>
-      </w:pPr>
-      <w:r>
-        <w:rPr>
-          <w:lang w:val="en-GB"/>
-        </w:rPr>
-        <w:t xml:space="preserve">                            ) ORDER BY r.nomRegion</w:t>
-      </w:r>
-    </w:p>
-    <w:p>
-      <w:pPr>
-        <w:spacing w:line="240" w:lineRule="auto"/>
-        <w:rPr>
-          <w:lang w:val="en-GB"/>
-        </w:rPr>
-      </w:pPr>
-      <w:r>
-        <w:rPr>
-          <w:lang w:val="en-GB"/>
-        </w:rPr>
-        <w:t xml:space="preserve">                        )</w:t>
-      </w:r>
-    </w:p>
-    <w:p>
-      <w:pPr>
-        <w:spacing w:line="240" w:lineRule="auto"/>
-        <w:rPr>
-          <w:lang w:val="en-GB"/>
-        </w:rPr>
-      </w:pPr>
-      <w:r>
-        <w:rPr>
-          <w:lang w:val="en-GB"/>
-        </w:rPr>
-        <w:t xml:space="preserve">                        FROM DATESORTIE ds</w:t>
-      </w:r>
-    </w:p>
-    <w:p>
-      <w:pPr>
-        <w:spacing w:line="240" w:lineRule="auto"/>
-      </w:pPr>
-      <w:r>
-        <w:rPr>
-          <w:lang w:val="en-GB"/>
-        </w:rPr>
         <w:t xml:space="preserve">                        </w:t>
       </w:r>
       <w:r>
@@ -16834,7 +17020,6 @@
         <w:rPr>
           <w:lang w:val="en-GB"/>
         </w:rPr>
-        <w:lastRenderedPageBreak/>
         <w:t xml:space="preserve">                        WHERE ds.idJeu = j.idJeu AND ds.idPlateforme = p.idPlateforme</w:t>
       </w:r>
     </w:p>
@@ -18317,7 +18502,7 @@
   <w:style w:type="paragraph" w:default="1" w:styleId="Normal">
     <w:name w:val="Normal"/>
     <w:qFormat/>
-    <w:rsid w:val="36C0172E"/>
+    <w:rsid w:val="004801CE"/>
     <w:rPr>
       <w:sz w:val="24"/>
       <w:szCs w:val="24"/>
@@ -18521,7 +18706,6 @@
   <w:style w:type="character" w:default="1" w:styleId="Policepardfaut">
     <w:name w:val="Default Paragraph Font"/>
     <w:uiPriority w:val="1"/>
-    <w:semiHidden/>
     <w:unhideWhenUsed/>
   </w:style>
   <w:style w:type="table" w:default="1" w:styleId="TableauNormal">

</xml_diff>